<commit_message>
docs: change title order
</commit_message>
<xml_diff>
--- a/第7章/CM310-新媒体数字排版课程项目-学号-姓名-平台昵称-v1.0.docx
+++ b/第7章/CM310-新媒体数字排版课程项目-学号-姓名-平台昵称-v1.0.docx
@@ -1,6 +1,6 @@
 
 <file path=word/document.xml><?xml version="1.0" encoding="utf-8"?>
-<w:document xmlns:wpc="http://schemas.microsoft.com/office/word/2010/wordprocessingCanvas" xmlns:mo="http://schemas.microsoft.com/office/mac/office/2008/main" xmlns:mc="http://schemas.openxmlformats.org/markup-compatibility/2006" xmlns:mv="urn:schemas-microsoft-com:mac:vml" xmlns:o="urn:schemas-microsoft-com:office:office" xmlns:r="http://schemas.openxmlformats.org/officeDocument/2006/relationships" xmlns:m="http://schemas.openxmlformats.org/officeDocument/2006/math" xmlns:v="urn:schemas-microsoft-com:vml" xmlns:wp14="http://schemas.microsoft.com/office/word/2010/wordprocessingDrawing" xmlns:wp="http://schemas.openxmlformats.org/drawingml/2006/wordprocessingDrawing" xmlns:w10="urn:schemas-microsoft-com:office:word" xmlns:w="http://schemas.openxmlformats.org/wordprocessingml/2006/main" xmlns:w14="http://schemas.microsoft.com/office/word/2010/wordml" xmlns:w15="http://schemas.microsoft.com/office/word/2012/wordml" xmlns:wpg="http://schemas.microsoft.com/office/word/2010/wordprocessingGroup" xmlns:wpi="http://schemas.microsoft.com/office/word/2010/wordprocessingInk" xmlns:wne="http://schemas.microsoft.com/office/word/2006/wordml" xmlns:wps="http://schemas.microsoft.com/office/word/2010/wordprocessingShape" mc:Ignorable="w14 w15 wp14">
+<w:document xmlns:wpc="http://schemas.microsoft.com/office/word/2010/wordprocessingCanvas" xmlns:cx="http://schemas.microsoft.com/office/drawing/2014/chartex" xmlns:mc="http://schemas.openxmlformats.org/markup-compatibility/2006" xmlns:o="urn:schemas-microsoft-com:office:office" xmlns:r="http://schemas.openxmlformats.org/officeDocument/2006/relationships" xmlns:m="http://schemas.openxmlformats.org/officeDocument/2006/math" xmlns:v="urn:schemas-microsoft-com:vml" xmlns:wp14="http://schemas.microsoft.com/office/word/2010/wordprocessingDrawing" xmlns:wp="http://schemas.openxmlformats.org/drawingml/2006/wordprocessingDrawing" xmlns:w10="urn:schemas-microsoft-com:office:word" xmlns:w="http://schemas.openxmlformats.org/wordprocessingml/2006/main" xmlns:w14="http://schemas.microsoft.com/office/word/2010/wordml" xmlns:w15="http://schemas.microsoft.com/office/word/2012/wordml" xmlns:w16se="http://schemas.microsoft.com/office/word/2015/wordml/symex" xmlns:wpg="http://schemas.microsoft.com/office/word/2010/wordprocessingGroup" xmlns:wpi="http://schemas.microsoft.com/office/word/2010/wordprocessingInk" xmlns:wne="http://schemas.microsoft.com/office/word/2006/wordml" xmlns:wps="http://schemas.microsoft.com/office/word/2010/wordprocessingShape" mc:Ignorable="w14 w15 w16se wp14">
   <w:body>
     <w:p>
       <w:pPr>
@@ -23,7 +23,7 @@
         <w:adjustRightInd w:val="0"/>
         <w:spacing w:before="0" w:after="0" w:line="288" w:lineRule="auto"/>
         <w:rPr>
-          <w:rFonts w:ascii="SimSun" w:eastAsia="SimSun" w:hAnsi="SimSun" w:cs="Helvetica Neue"/>
+          <w:rFonts w:ascii="宋体" w:eastAsia="宋体" w:hAnsi="宋体" w:cs="Helvetica Neue"/>
           <w:color w:val="000000" w:themeColor="text1"/>
           <w:spacing w:val="27"/>
           <w:kern w:val="1"/>
@@ -54,7 +54,7 @@
         <w:adjustRightInd w:val="0"/>
         <w:spacing w:before="0" w:after="0" w:line="288" w:lineRule="auto"/>
         <w:rPr>
-          <w:rFonts w:ascii="SimSun" w:eastAsia="SimSun" w:hAnsi="SimSun" w:cs="Helvetica Neue"/>
+          <w:rFonts w:ascii="宋体" w:eastAsia="宋体" w:hAnsi="宋体" w:cs="Helvetica Neue"/>
           <w:color w:val="000000" w:themeColor="text1"/>
           <w:spacing w:val="27"/>
           <w:kern w:val="1"/>
@@ -86,7 +86,7 @@
         <w:spacing w:before="0" w:after="0" w:line="288" w:lineRule="auto"/>
         <w:jc w:val="center"/>
         <w:rPr>
-          <w:rFonts w:ascii="SimSun" w:eastAsia="SimSun" w:hAnsi="SimSun" w:cs="Helvetica Neue"/>
+          <w:rFonts w:ascii="宋体" w:eastAsia="宋体" w:hAnsi="宋体" w:cs="Helvetica Neue"/>
           <w:color w:val="000000" w:themeColor="text1"/>
           <w:spacing w:val="27"/>
           <w:kern w:val="1"/>
@@ -97,7 +97,7 @@
       </w:pPr>
       <w:r>
         <w:rPr>
-          <w:rFonts w:ascii="SimSun" w:eastAsia="SimSun" w:hAnsi="SimSun" w:cs="Helvetica Neue" w:hint="eastAsia"/>
+          <w:rFonts w:ascii="宋体" w:eastAsia="宋体" w:hAnsi="宋体" w:cs="Helvetica Neue" w:hint="eastAsia"/>
           <w:noProof/>
           <w:color w:val="000000" w:themeColor="text1"/>
           <w:spacing w:val="27"/>
@@ -177,7 +177,7 @@
         <w:adjustRightInd w:val="0"/>
         <w:spacing w:before="0" w:after="0" w:line="288" w:lineRule="auto"/>
         <w:rPr>
-          <w:rFonts w:ascii="SimSun" w:eastAsia="SimSun" w:hAnsi="SimSun" w:cs="Helvetica Neue"/>
+          <w:rFonts w:ascii="宋体" w:eastAsia="宋体" w:hAnsi="宋体" w:cs="Helvetica Neue"/>
           <w:color w:val="000000" w:themeColor="text1"/>
           <w:spacing w:val="27"/>
           <w:kern w:val="1"/>
@@ -208,7 +208,7 @@
         <w:adjustRightInd w:val="0"/>
         <w:spacing w:before="0" w:after="0" w:line="288" w:lineRule="auto"/>
         <w:rPr>
-          <w:rFonts w:ascii="SimSun" w:eastAsia="SimSun" w:hAnsi="SimSun" w:cs="Helvetica Neue"/>
+          <w:rFonts w:ascii="宋体" w:eastAsia="宋体" w:hAnsi="宋体" w:cs="Helvetica Neue"/>
           <w:color w:val="000000" w:themeColor="text1"/>
           <w:spacing w:val="27"/>
           <w:kern w:val="1"/>
@@ -240,7 +240,7 @@
         <w:spacing w:before="0" w:after="0" w:line="288" w:lineRule="auto"/>
         <w:jc w:val="center"/>
         <w:rPr>
-          <w:rFonts w:ascii="SimSun" w:eastAsia="SimSun" w:hAnsi="SimSun" w:cs="Helvetica Neue"/>
+          <w:rFonts w:ascii="宋体" w:eastAsia="宋体" w:hAnsi="宋体" w:cs="Helvetica Neue"/>
           <w:color w:val="000000"/>
           <w:spacing w:val="27"/>
           <w:kern w:val="1"/>
@@ -251,7 +251,7 @@
       </w:pPr>
       <w:r>
         <w:rPr>
-          <w:rFonts w:ascii="SimSun" w:eastAsia="SimSun" w:hAnsi="SimSun" w:cs="Helvetica Neue" w:hint="eastAsia"/>
+          <w:rFonts w:ascii="宋体" w:eastAsia="宋体" w:hAnsi="宋体" w:cs="Helvetica Neue" w:hint="eastAsia"/>
           <w:color w:val="000000"/>
           <w:spacing w:val="27"/>
           <w:kern w:val="1"/>
@@ -261,8 +261,6 @@
         </w:rPr>
         <w:t>新媒体数字排版</w:t>
       </w:r>
-      <w:bookmarkStart w:id="0" w:name="_GoBack"/>
-      <w:bookmarkEnd w:id="0"/>
     </w:p>
     <w:p>
       <w:pPr>
@@ -287,7 +285,7 @@
         <w:ind w:firstLine="400"/>
         <w:jc w:val="center"/>
         <w:rPr>
-          <w:rFonts w:ascii="SimSun" w:eastAsia="SimSun" w:hAnsi="SimSun" w:cs="Helvetica Neue"/>
+          <w:rFonts w:ascii="宋体" w:eastAsia="宋体" w:hAnsi="宋体" w:cs="Helvetica Neue"/>
           <w:color w:val="000000"/>
           <w:sz w:val="32"/>
           <w:szCs w:val="32"/>
@@ -329,7 +327,7 @@
             <w:pPr>
               <w:spacing w:before="0" w:after="0" w:line="240" w:lineRule="auto"/>
               <w:rPr>
-                <w:rFonts w:ascii="SimSun" w:eastAsia="SimSun" w:hAnsi="SimSun" w:cs="Times New Roman"/>
+                <w:rFonts w:ascii="宋体" w:eastAsia="宋体" w:hAnsi="宋体" w:cs="Times New Roman"/>
                 <w:color w:val="000000"/>
                 <w:kern w:val="0"/>
                 <w:sz w:val="32"/>
@@ -339,7 +337,7 @@
             </w:pPr>
             <w:r>
               <w:rPr>
-                <w:rFonts w:ascii="SimSun" w:eastAsia="SimSun" w:hAnsi="SimSun" w:cs="Times New Roman" w:hint="eastAsia"/>
+                <w:rFonts w:ascii="宋体" w:eastAsia="宋体" w:hAnsi="宋体" w:cs="Times New Roman" w:hint="eastAsia"/>
                 <w:color w:val="000000"/>
                 <w:kern w:val="0"/>
                 <w:sz w:val="32"/>
@@ -368,7 +366,7 @@
             <w:pPr>
               <w:spacing w:before="0" w:after="0" w:line="240" w:lineRule="auto"/>
               <w:rPr>
-                <w:rFonts w:ascii="SimSun" w:eastAsia="SimSun" w:hAnsi="SimSun" w:cs="Times New Roman"/>
+                <w:rFonts w:ascii="宋体" w:eastAsia="宋体" w:hAnsi="宋体" w:cs="Times New Roman"/>
                 <w:color w:val="000000"/>
                 <w:kern w:val="0"/>
                 <w:sz w:val="32"/>
@@ -378,7 +376,7 @@
             </w:pPr>
             <w:r>
               <w:rPr>
-                <w:rFonts w:ascii="SimSun" w:eastAsia="SimSun" w:hAnsi="SimSun" w:cs="Times New Roman"/>
+                <w:rFonts w:ascii="宋体" w:eastAsia="宋体" w:hAnsi="宋体" w:cs="Times New Roman"/>
                 <w:color w:val="000000"/>
                 <w:kern w:val="0"/>
                 <w:sz w:val="32"/>
@@ -413,7 +411,7 @@
             <w:pPr>
               <w:spacing w:before="0" w:after="0" w:line="240" w:lineRule="auto"/>
               <w:rPr>
-                <w:rFonts w:ascii="SimSun" w:eastAsia="SimSun" w:hAnsi="SimSun" w:cs="Times New Roman"/>
+                <w:rFonts w:ascii="宋体" w:eastAsia="宋体" w:hAnsi="宋体" w:cs="Times New Roman"/>
                 <w:color w:val="000000"/>
                 <w:kern w:val="0"/>
                 <w:sz w:val="32"/>
@@ -423,7 +421,7 @@
             </w:pPr>
             <w:r>
               <w:rPr>
-                <w:rFonts w:ascii="SimSun" w:eastAsia="SimSun" w:hAnsi="SimSun" w:cs="Times New Roman" w:hint="eastAsia"/>
+                <w:rFonts w:ascii="宋体" w:eastAsia="宋体" w:hAnsi="宋体" w:cs="Times New Roman" w:hint="eastAsia"/>
                 <w:color w:val="000000"/>
                 <w:kern w:val="0"/>
                 <w:sz w:val="32"/>
@@ -452,7 +450,7 @@
             <w:pPr>
               <w:spacing w:before="0" w:after="0" w:line="240" w:lineRule="auto"/>
               <w:rPr>
-                <w:rFonts w:ascii="SimSun" w:eastAsia="SimSun" w:hAnsi="SimSun" w:cs="Times New Roman"/>
+                <w:rFonts w:ascii="宋体" w:eastAsia="宋体" w:hAnsi="宋体" w:cs="Times New Roman"/>
                 <w:color w:val="000000"/>
                 <w:kern w:val="0"/>
                 <w:sz w:val="32"/>
@@ -462,7 +460,7 @@
             </w:pPr>
             <w:r>
               <w:rPr>
-                <w:rFonts w:ascii="SimSun" w:eastAsia="SimSun" w:hAnsi="SimSun" w:cs="Times New Roman" w:hint="eastAsia"/>
+                <w:rFonts w:ascii="宋体" w:eastAsia="宋体" w:hAnsi="宋体" w:cs="Times New Roman" w:hint="eastAsia"/>
                 <w:color w:val="000000"/>
                 <w:kern w:val="0"/>
                 <w:sz w:val="32"/>
@@ -497,7 +495,7 @@
             <w:pPr>
               <w:spacing w:before="0" w:after="0" w:line="240" w:lineRule="auto"/>
               <w:rPr>
-                <w:rFonts w:ascii="SimSun" w:eastAsia="SimSun" w:hAnsi="SimSun" w:cs="Times New Roman"/>
+                <w:rFonts w:ascii="宋体" w:eastAsia="宋体" w:hAnsi="宋体" w:cs="Times New Roman"/>
                 <w:color w:val="000000"/>
                 <w:kern w:val="0"/>
                 <w:sz w:val="32"/>
@@ -507,7 +505,7 @@
             </w:pPr>
             <w:r>
               <w:rPr>
-                <w:rFonts w:ascii="SimSun" w:eastAsia="SimSun" w:hAnsi="SimSun" w:cs="Times New Roman" w:hint="eastAsia"/>
+                <w:rFonts w:ascii="宋体" w:eastAsia="宋体" w:hAnsi="宋体" w:cs="Times New Roman" w:hint="eastAsia"/>
                 <w:color w:val="000000"/>
                 <w:kern w:val="0"/>
                 <w:sz w:val="32"/>
@@ -536,7 +534,7 @@
             <w:pPr>
               <w:spacing w:before="0" w:after="0" w:line="240" w:lineRule="auto"/>
               <w:rPr>
-                <w:rFonts w:ascii="SimSun" w:eastAsia="SimSun" w:hAnsi="SimSun" w:cs="Times New Roman"/>
+                <w:rFonts w:ascii="宋体" w:eastAsia="宋体" w:hAnsi="宋体" w:cs="Times New Roman"/>
                 <w:color w:val="000000"/>
                 <w:kern w:val="0"/>
                 <w:sz w:val="32"/>
@@ -546,7 +544,7 @@
             </w:pPr>
             <w:r>
               <w:rPr>
-                <w:rFonts w:ascii="SimSun" w:eastAsia="SimSun" w:hAnsi="SimSun" w:cs="Times New Roman" w:hint="eastAsia"/>
+                <w:rFonts w:ascii="宋体" w:eastAsia="宋体" w:hAnsi="宋体" w:cs="Times New Roman" w:hint="eastAsia"/>
                 <w:color w:val="000000"/>
                 <w:kern w:val="0"/>
                 <w:sz w:val="32"/>
@@ -581,7 +579,7 @@
             <w:pPr>
               <w:spacing w:before="0" w:after="0" w:line="240" w:lineRule="auto"/>
               <w:rPr>
-                <w:rFonts w:ascii="SimSun" w:eastAsia="SimSun" w:hAnsi="SimSun" w:cs="Times New Roman"/>
+                <w:rFonts w:ascii="宋体" w:eastAsia="宋体" w:hAnsi="宋体" w:cs="Times New Roman"/>
                 <w:color w:val="000000"/>
                 <w:kern w:val="0"/>
                 <w:sz w:val="32"/>
@@ -591,7 +589,7 @@
             </w:pPr>
             <w:r>
               <w:rPr>
-                <w:rFonts w:ascii="SimSun" w:eastAsia="SimSun" w:hAnsi="SimSun" w:cs="Times New Roman" w:hint="eastAsia"/>
+                <w:rFonts w:ascii="宋体" w:eastAsia="宋体" w:hAnsi="宋体" w:cs="Times New Roman" w:hint="eastAsia"/>
                 <w:color w:val="000000"/>
                 <w:kern w:val="0"/>
                 <w:sz w:val="32"/>
@@ -620,7 +618,7 @@
             <w:pPr>
               <w:spacing w:before="0" w:after="0" w:line="240" w:lineRule="auto"/>
               <w:rPr>
-                <w:rFonts w:ascii="SimSun" w:eastAsia="SimSun" w:hAnsi="SimSun" w:cs="Times New Roman"/>
+                <w:rFonts w:ascii="宋体" w:eastAsia="宋体" w:hAnsi="宋体" w:cs="Times New Roman"/>
                 <w:color w:val="000000"/>
                 <w:kern w:val="0"/>
                 <w:sz w:val="32"/>
@@ -630,7 +628,7 @@
             </w:pPr>
             <w:r>
               <w:rPr>
-                <w:rFonts w:ascii="SimSun" w:eastAsia="SimSun" w:hAnsi="SimSun" w:cs="Times New Roman" w:hint="eastAsia"/>
+                <w:rFonts w:ascii="宋体" w:eastAsia="宋体" w:hAnsi="宋体" w:cs="Times New Roman" w:hint="eastAsia"/>
                 <w:color w:val="000000"/>
                 <w:kern w:val="0"/>
                 <w:sz w:val="32"/>
@@ -666,7 +664,7 @@
         <w:ind w:firstLine="400"/>
         <w:jc w:val="center"/>
         <w:rPr>
-          <w:rFonts w:ascii="SimSun" w:eastAsia="SimSun" w:hAnsi="SimSun" w:cs="Helvetica Neue"/>
+          <w:rFonts w:ascii="宋体" w:eastAsia="宋体" w:hAnsi="宋体" w:cs="Helvetica Neue"/>
           <w:color w:val="000000"/>
           <w:sz w:val="32"/>
           <w:szCs w:val="32"/>
@@ -697,7 +695,7 @@
         <w:ind w:firstLine="400"/>
         <w:jc w:val="center"/>
         <w:rPr>
-          <w:rFonts w:ascii="SimSun" w:eastAsia="SimSun" w:hAnsi="SimSun" w:cs="Helvetica Neue"/>
+          <w:rFonts w:ascii="宋体" w:eastAsia="宋体" w:hAnsi="宋体" w:cs="Helvetica Neue"/>
           <w:color w:val="000000"/>
           <w:sz w:val="32"/>
           <w:szCs w:val="32"/>
@@ -726,7 +724,7 @@
         <w:adjustRightInd w:val="0"/>
         <w:spacing w:before="0" w:after="0"/>
         <w:rPr>
-          <w:rFonts w:ascii="SimSun" w:eastAsia="SimSun" w:hAnsi="SimSun" w:cs="Hiragino Sans GB W3"/>
+          <w:rFonts w:ascii="宋体" w:eastAsia="宋体" w:hAnsi="宋体" w:cs="Hiragino Sans GB W3"/>
           <w:color w:val="000000"/>
           <w:sz w:val="20"/>
           <w:szCs w:val="20"/>
@@ -756,7 +754,7 @@
         <w:spacing w:before="0" w:after="0"/>
         <w:jc w:val="center"/>
         <w:rPr>
-          <w:rFonts w:ascii="SimSun" w:eastAsia="SimSun" w:hAnsi="SimSun" w:cs="Hiragino Sans GB W3"/>
+          <w:rFonts w:ascii="宋体" w:eastAsia="宋体" w:hAnsi="宋体" w:cs="Hiragino Sans GB W3"/>
           <w:color w:val="000000" w:themeColor="text1"/>
           <w:sz w:val="20"/>
           <w:szCs w:val="20"/>
@@ -765,7 +763,7 @@
       </w:pPr>
       <w:r>
         <w:rPr>
-          <w:rFonts w:ascii="SimSun" w:eastAsia="SimSun" w:hAnsi="SimSun" w:cs="Hiragino Sans GB W3" w:hint="eastAsia"/>
+          <w:rFonts w:ascii="宋体" w:eastAsia="宋体" w:hAnsi="宋体" w:cs="Hiragino Sans GB W3" w:hint="eastAsia"/>
           <w:color w:val="000000"/>
           <w:sz w:val="20"/>
           <w:szCs w:val="20"/>
@@ -775,7 +773,7 @@
       </w:r>
       <w:r>
         <w:rPr>
-          <w:rFonts w:ascii="SimSun" w:eastAsia="SimSun" w:hAnsi="SimSun" w:cs="Hiragino Sans GB W3"/>
+          <w:rFonts w:ascii="宋体" w:eastAsia="宋体" w:hAnsi="宋体" w:cs="Hiragino Sans GB W3"/>
           <w:color w:val="000000"/>
           <w:sz w:val="20"/>
           <w:szCs w:val="20"/>
@@ -789,7 +787,7 @@
         <w:spacing w:before="0" w:after="0" w:line="240" w:lineRule="auto"/>
         <w:ind w:firstLine="400"/>
         <w:rPr>
-          <w:rFonts w:ascii="SimSun" w:eastAsia="SimSun" w:hAnsi="SimSun" w:cs="Hiragino Sans GB W3"/>
+          <w:rFonts w:ascii="宋体" w:eastAsia="宋体" w:hAnsi="宋体" w:cs="Hiragino Sans GB W3"/>
           <w:color w:val="000000" w:themeColor="text1"/>
           <w:sz w:val="20"/>
           <w:szCs w:val="20"/>
@@ -798,7 +796,7 @@
       </w:pPr>
       <w:r>
         <w:rPr>
-          <w:rFonts w:ascii="SimSun" w:eastAsia="SimSun" w:hAnsi="SimSun" w:cs="Hiragino Sans GB W3"/>
+          <w:rFonts w:ascii="宋体" w:eastAsia="宋体" w:hAnsi="宋体" w:cs="Hiragino Sans GB W3"/>
           <w:color w:val="000000" w:themeColor="text1"/>
           <w:sz w:val="20"/>
           <w:szCs w:val="20"/>
@@ -813,7 +811,7 @@
         <w:ind w:firstLine="640"/>
         <w:jc w:val="center"/>
         <w:rPr>
-          <w:rFonts w:ascii="SimSun" w:eastAsia="SimSun" w:hAnsi="SimSun" w:cs="Hiragino Sans GB W3"/>
+          <w:rFonts w:ascii="宋体" w:eastAsia="宋体" w:hAnsi="宋体" w:cs="Hiragino Sans GB W3"/>
           <w:color w:val="000000"/>
           <w:sz w:val="32"/>
           <w:szCs w:val="32"/>
@@ -822,7 +820,7 @@
       </w:pPr>
       <w:r>
         <w:rPr>
-          <w:rFonts w:ascii="SimSun" w:eastAsia="SimSun" w:hAnsi="SimSun" w:cs="Hiragino Sans GB W3" w:hint="eastAsia"/>
+          <w:rFonts w:ascii="宋体" w:eastAsia="宋体" w:hAnsi="宋体" w:cs="Hiragino Sans GB W3" w:hint="eastAsia"/>
           <w:color w:val="000000"/>
           <w:sz w:val="32"/>
           <w:szCs w:val="32"/>
@@ -838,7 +836,7 @@
         <w:ind w:firstLine="400"/>
         <w:jc w:val="center"/>
         <w:rPr>
-          <w:rFonts w:ascii="SimSun" w:eastAsia="SimSun" w:hAnsi="SimSun" w:cs="Hiragino Sans GB W3"/>
+          <w:rFonts w:ascii="宋体" w:eastAsia="宋体" w:hAnsi="宋体" w:cs="Hiragino Sans GB W3"/>
           <w:color w:val="000000"/>
           <w:sz w:val="20"/>
           <w:szCs w:val="20"/>
@@ -851,14 +849,14 @@
         <w:spacing w:before="0" w:after="0" w:line="400" w:lineRule="exact"/>
         <w:ind w:firstLineChars="200" w:firstLine="480"/>
         <w:rPr>
-          <w:rFonts w:ascii="SimSun" w:eastAsia="SimSun" w:hAnsi="SimSun" w:cs="Hiragino Sans GB W3"/>
+          <w:rFonts w:ascii="宋体" w:eastAsia="宋体" w:hAnsi="宋体" w:cs="Hiragino Sans GB W3"/>
           <w:color w:val="000000"/>
           <w:lang w:val="en-US"/>
         </w:rPr>
       </w:pPr>
       <w:r>
         <w:rPr>
-          <w:rFonts w:ascii="SimSun" w:eastAsia="SimSun" w:hAnsi="SimSun" w:cs="Hiragino Sans GB W3" w:hint="eastAsia"/>
+          <w:rFonts w:ascii="宋体" w:eastAsia="宋体" w:hAnsi="宋体" w:cs="Hiragino Sans GB W3" w:hint="eastAsia"/>
           <w:color w:val="000000"/>
           <w:lang w:val="en-US"/>
         </w:rPr>
@@ -866,7 +864,7 @@
       </w:r>
       <w:r>
         <w:rPr>
-          <w:rFonts w:ascii="SimSun" w:eastAsia="SimSun" w:hAnsi="SimSun" w:cs="Hiragino Sans GB W3"/>
+          <w:rFonts w:ascii="宋体" w:eastAsia="宋体" w:hAnsi="宋体" w:cs="Hiragino Sans GB W3"/>
           <w:color w:val="000000"/>
           <w:lang w:val="en-US"/>
         </w:rPr>
@@ -874,7 +872,7 @@
       </w:r>
       <w:r>
         <w:rPr>
-          <w:rFonts w:ascii="SimSun" w:eastAsia="SimSun" w:hAnsi="SimSun" w:cs="Hiragino Sans GB W3" w:hint="eastAsia"/>
+          <w:rFonts w:ascii="宋体" w:eastAsia="宋体" w:hAnsi="宋体" w:cs="Hiragino Sans GB W3" w:hint="eastAsia"/>
           <w:color w:val="000000"/>
           <w:lang w:val="en-US"/>
         </w:rPr>
@@ -882,7 +880,7 @@
       </w:r>
       <w:r>
         <w:rPr>
-          <w:rFonts w:ascii="SimSun" w:eastAsia="SimSun" w:hAnsi="SimSun" w:cs="Hiragino Sans GB W3"/>
+          <w:rFonts w:ascii="宋体" w:eastAsia="宋体" w:hAnsi="宋体" w:cs="Hiragino Sans GB W3"/>
           <w:color w:val="000000"/>
           <w:lang w:val="en-US"/>
         </w:rPr>
@@ -890,7 +888,7 @@
       </w:r>
       <w:r>
         <w:rPr>
-          <w:rFonts w:ascii="SimSun" w:eastAsia="SimSun" w:hAnsi="SimSun" w:cs="Hiragino Sans GB W3" w:hint="eastAsia"/>
+          <w:rFonts w:ascii="宋体" w:eastAsia="宋体" w:hAnsi="宋体" w:cs="Hiragino Sans GB W3" w:hint="eastAsia"/>
           <w:color w:val="000000"/>
           <w:lang w:val="en-US"/>
         </w:rPr>
@@ -898,7 +896,7 @@
       </w:r>
       <w:r>
         <w:rPr>
-          <w:rFonts w:ascii="SimSun" w:eastAsia="SimSun" w:hAnsi="SimSun" w:cs="Hiragino Sans GB W3"/>
+          <w:rFonts w:ascii="宋体" w:eastAsia="宋体" w:hAnsi="宋体" w:cs="Hiragino Sans GB W3"/>
           <w:color w:val="000000"/>
           <w:lang w:val="en-US"/>
         </w:rPr>
@@ -906,7 +904,7 @@
       </w:r>
       <w:r>
         <w:rPr>
-          <w:rFonts w:ascii="SimSun" w:eastAsia="SimSun" w:hAnsi="SimSun" w:cs="Hiragino Sans GB W3" w:hint="eastAsia"/>
+          <w:rFonts w:ascii="宋体" w:eastAsia="宋体" w:hAnsi="宋体" w:cs="Hiragino Sans GB W3" w:hint="eastAsia"/>
           <w:color w:val="000000"/>
           <w:lang w:val="en-US"/>
         </w:rPr>
@@ -918,7 +916,7 @@
         <w:spacing w:before="0" w:after="0" w:line="240" w:lineRule="auto"/>
         <w:ind w:firstLineChars="200" w:firstLine="480"/>
         <w:rPr>
-          <w:rFonts w:ascii="SimSun" w:eastAsia="SimSun" w:hAnsi="SimSun" w:cs="Hiragino Sans GB W3"/>
+          <w:rFonts w:ascii="宋体" w:eastAsia="宋体" w:hAnsi="宋体" w:cs="Hiragino Sans GB W3"/>
           <w:color w:val="000000"/>
           <w:lang w:val="en-US"/>
         </w:rPr>
@@ -927,9 +925,8 @@
     <w:p>
       <w:pPr>
         <w:spacing w:before="0" w:after="0" w:line="240" w:lineRule="auto"/>
-        <w:ind w:firstLine="400"/>
-        <w:rPr>
-          <w:rFonts w:ascii="SimSun" w:eastAsia="SimSun" w:hAnsi="SimSun" w:cs="Hiragino Sans GB W3"/>
+        <w:rPr>
+          <w:rFonts w:ascii="宋体" w:eastAsia="宋体" w:hAnsi="宋体" w:cs="Hiragino Sans GB W3"/>
           <w:color w:val="000000" w:themeColor="text1"/>
           <w:sz w:val="20"/>
           <w:szCs w:val="20"/>
@@ -938,7 +935,7 @@
       </w:pPr>
       <w:r>
         <w:rPr>
-          <w:rFonts w:ascii="SimSun" w:eastAsia="SimSun" w:hAnsi="SimSun" w:cs="Hiragino Sans GB W3"/>
+          <w:rFonts w:ascii="宋体" w:eastAsia="宋体" w:hAnsi="宋体" w:cs="Hiragino Sans GB W3"/>
           <w:color w:val="000000" w:themeColor="text1"/>
           <w:sz w:val="20"/>
           <w:szCs w:val="20"/>
@@ -946,60 +943,40 @@
         </w:rPr>
         <w:br w:type="page"/>
       </w:r>
-    </w:p>
-    <w:p>
-      <w:pPr>
-        <w:spacing w:before="0" w:after="0" w:line="240" w:lineRule="auto"/>
-        <w:ind w:firstLineChars="200" w:firstLine="400"/>
-        <w:rPr>
-          <w:rFonts w:ascii="SimSun" w:eastAsia="SimSun" w:hAnsi="SimSun" w:cs="Hiragino Sans GB W3"/>
-          <w:color w:val="000000" w:themeColor="text1"/>
-          <w:sz w:val="20"/>
-          <w:szCs w:val="20"/>
-          <w:lang w:val="en-US"/>
-        </w:rPr>
-      </w:pPr>
-    </w:p>
-    <w:p>
-      <w:pPr>
-        <w:spacing w:before="0" w:after="0" w:line="240" w:lineRule="auto"/>
-        <w:ind w:firstLineChars="200" w:firstLine="480"/>
-        <w:rPr>
-          <w:rFonts w:ascii="SimSun" w:eastAsia="SimSun" w:hAnsi="SimSun"/>
-          <w:color w:val="000000" w:themeColor="text1"/>
-        </w:rPr>
-      </w:pPr>
-      <w:r>
-        <w:rPr>
-          <w:rFonts w:ascii="SimSun" w:eastAsia="SimSun" w:hAnsi="SimSun"/>
-          <w:color w:val="000000" w:themeColor="text1"/>
-        </w:rPr>
+      <w:bookmarkStart w:id="0" w:name="_GoBack"/>
+      <w:bookmarkEnd w:id="0"/>
+      <w:r>
+        <w:rPr>
+          <w:rFonts w:ascii="宋体" w:eastAsia="宋体" w:hAnsi="宋体"/>
+          <w:color w:val="000000" w:themeColor="text1"/>
+        </w:rPr>
+        <w:lastRenderedPageBreak/>
         <w:t>选择一</w:t>
       </w:r>
       <w:r>
         <w:rPr>
-          <w:rFonts w:ascii="SimSun" w:eastAsia="SimSun" w:hAnsi="SimSun" w:hint="eastAsia"/>
+          <w:rFonts w:ascii="宋体" w:eastAsia="宋体" w:hAnsi="宋体" w:hint="eastAsia"/>
           <w:color w:val="000000" w:themeColor="text1"/>
         </w:rPr>
         <w:t>篇</w:t>
       </w:r>
       <w:r>
         <w:rPr>
-          <w:rFonts w:ascii="SimSun" w:eastAsia="SimSun" w:hAnsi="SimSun"/>
+          <w:rFonts w:ascii="宋体" w:eastAsia="宋体" w:hAnsi="宋体"/>
           <w:color w:val="000000" w:themeColor="text1"/>
         </w:rPr>
         <w:t>文章进行微信公众号排版，</w:t>
       </w:r>
       <w:r>
         <w:rPr>
-          <w:rFonts w:ascii="SimSun" w:eastAsia="SimSun" w:hAnsi="SimSun" w:hint="eastAsia"/>
+          <w:rFonts w:ascii="宋体" w:eastAsia="宋体" w:hAnsi="宋体" w:hint="eastAsia"/>
           <w:color w:val="000000" w:themeColor="text1"/>
         </w:rPr>
         <w:t>并</w:t>
       </w:r>
       <w:r>
         <w:rPr>
-          <w:rFonts w:ascii="SimSun" w:eastAsia="SimSun" w:hAnsi="SimSun"/>
+          <w:rFonts w:ascii="宋体" w:eastAsia="宋体" w:hAnsi="宋体"/>
           <w:color w:val="000000" w:themeColor="text1"/>
         </w:rPr>
         <w:t>提交相应的链接、效果截图、CSS代码。</w:t>
@@ -1017,261 +994,64 @@
         <w:rPr>
           <w:rFonts w:hint="eastAsia"/>
         </w:rPr>
-        <w:t>新媒体</w:t>
-      </w:r>
-      <w:r>
-        <w:t>数字</w:t>
-      </w:r>
-      <w:r>
-        <w:rPr>
-          <w:rFonts w:hint="eastAsia"/>
-        </w:rPr>
-        <w:t>排版实际</w:t>
-      </w:r>
-      <w:r>
-        <w:t>效果</w:t>
-      </w:r>
-      <w:r>
-        <w:rPr>
-          <w:lang w:eastAsia="zh-CN"/>
-        </w:rPr>
-        <w:t>链接</w:t>
+        <w:t>新媒体数字</w:t>
+      </w:r>
+      <w:r>
+        <w:t>排版</w:t>
+      </w:r>
+      <w:r>
+        <w:t>渲染</w:t>
+      </w:r>
+      <w:r>
+        <w:t>代码</w:t>
       </w:r>
     </w:p>
     <w:p>
       <w:pPr>
         <w:spacing w:before="0" w:after="0" w:line="400" w:lineRule="exact"/>
-        <w:ind w:firstLineChars="200" w:firstLine="480"/>
-        <w:rPr>
-          <w:rFonts w:ascii="SimSun" w:eastAsia="SimSun" w:hAnsi="SimSun" w:cs="Hiragino Sans GB W3"/>
-          <w:color w:val="000000" w:themeColor="text1"/>
-          <w:lang w:val="en-US"/>
-        </w:rPr>
-      </w:pPr>
-      <w:r>
-        <w:rPr>
-          <w:rFonts w:ascii="SimSun" w:eastAsia="SimSun" w:hAnsi="SimSun" w:cs="Hiragino Sans GB W3"/>
-          <w:color w:val="000000" w:themeColor="text1"/>
-          <w:lang w:val="en-US"/>
-        </w:rPr>
-        <w:t>最终</w:t>
-      </w:r>
-      <w:r>
-        <w:rPr>
-          <w:rFonts w:ascii="SimSun" w:eastAsia="SimSun" w:hAnsi="SimSun" w:cs="Hiragino Sans GB W3" w:hint="eastAsia"/>
-          <w:color w:val="000000" w:themeColor="text1"/>
-          <w:lang w:val="en-US"/>
-        </w:rPr>
-        <w:t>排版</w:t>
-      </w:r>
-      <w:r>
-        <w:rPr>
-          <w:rFonts w:ascii="SimSun" w:eastAsia="SimSun" w:hAnsi="SimSun" w:cs="Hiragino Sans GB W3"/>
-          <w:color w:val="000000" w:themeColor="text1"/>
-          <w:lang w:val="en-US"/>
-        </w:rPr>
-        <w:t>链接（</w:t>
-      </w:r>
-      <w:r>
-        <w:rPr>
-          <w:rFonts w:ascii="SimSun" w:eastAsia="SimSun" w:hAnsi="SimSun" w:cs="Hiragino Sans GB W3" w:hint="eastAsia"/>
-          <w:color w:val="000000" w:themeColor="text1"/>
-          <w:lang w:val="en-US"/>
-        </w:rPr>
-        <w:t>长期有效</w:t>
-      </w:r>
-      <w:r>
-        <w:rPr>
-          <w:rFonts w:ascii="SimSun" w:eastAsia="SimSun" w:hAnsi="SimSun" w:cs="Hiragino Sans GB W3"/>
-          <w:color w:val="000000" w:themeColor="text1"/>
-          <w:lang w:val="en-US"/>
-        </w:rPr>
-        <w:t>链接）：</w:t>
-      </w:r>
-    </w:p>
-    <w:p>
-      <w:pPr>
-        <w:pStyle w:val="1"/>
-      </w:pPr>
-      <w:bookmarkStart w:id="3" w:name="_请列出你的访谈提纲"/>
-      <w:bookmarkStart w:id="4" w:name="_列出你的访谈提纲"/>
-      <w:bookmarkEnd w:id="3"/>
-      <w:bookmarkEnd w:id="4"/>
-      <w:r>
-        <w:rPr>
-          <w:rFonts w:hint="eastAsia"/>
-        </w:rPr>
-        <w:t>新媒体数字</w:t>
-      </w:r>
-      <w:r>
-        <w:t>排版实际效果截图</w:t>
-      </w:r>
-    </w:p>
-    <w:p>
-      <w:pPr>
-        <w:spacing w:before="0" w:after="0" w:line="400" w:lineRule="exact"/>
         <w:ind w:firstLine="480"/>
         <w:rPr>
-          <w:rFonts w:ascii="SimSun" w:eastAsia="SimSun" w:hAnsi="SimSun"/>
-          <w:color w:val="000000" w:themeColor="text1"/>
-        </w:rPr>
-      </w:pPr>
-      <w:r>
-        <w:rPr>
-          <w:rFonts w:ascii="SimSun" w:eastAsia="SimSun" w:hAnsi="SimSun"/>
-          <w:color w:val="000000" w:themeColor="text1"/>
-        </w:rPr>
-        <w:t>请将最终排版效果截图粘贴在</w:t>
-      </w:r>
-      <w:r>
-        <w:rPr>
-          <w:rFonts w:ascii="SimSun" w:eastAsia="SimSun" w:hAnsi="SimSun" w:hint="eastAsia"/>
-          <w:color w:val="000000" w:themeColor="text1"/>
-        </w:rPr>
-        <w:t>下方</w:t>
-      </w:r>
-      <w:r>
-        <w:rPr>
-          <w:rFonts w:ascii="SimSun" w:eastAsia="SimSun" w:hAnsi="SimSun" w:hint="eastAsia"/>
-          <w:color w:val="000000" w:themeColor="text1"/>
-        </w:rPr>
-        <w:t>（可分段截取粘贴，确保图片清晰，不在文档外）</w:t>
-      </w:r>
-      <w:r>
-        <w:rPr>
-          <w:rFonts w:ascii="SimSun" w:eastAsia="SimSun" w:hAnsi="SimSun"/>
-          <w:color w:val="000000" w:themeColor="text1"/>
-        </w:rPr>
-        <w:t>：</w:t>
-      </w:r>
-    </w:p>
-    <w:p>
-      <w:pPr>
-        <w:spacing w:before="0" w:after="0" w:line="400" w:lineRule="exact"/>
-        <w:ind w:firstLine="480"/>
-        <w:rPr>
-          <w:rFonts w:ascii="SimSun" w:eastAsia="SimSun" w:hAnsi="SimSun"/>
-          <w:color w:val="000000" w:themeColor="text1"/>
-        </w:rPr>
-      </w:pPr>
-    </w:p>
-    <w:p>
-      <w:pPr>
-        <w:spacing w:before="0" w:after="0" w:line="400" w:lineRule="exact"/>
-        <w:ind w:firstLine="480"/>
-        <w:rPr>
-          <w:rFonts w:ascii="SimSun" w:eastAsia="SimSun" w:hAnsi="SimSun"/>
-          <w:color w:val="000000" w:themeColor="text1"/>
-          <w:u w:val="single"/>
-        </w:rPr>
-      </w:pPr>
-    </w:p>
-    <w:p>
-      <w:pPr>
-        <w:spacing w:before="0" w:after="0" w:line="400" w:lineRule="exact"/>
-        <w:ind w:firstLine="480"/>
-        <w:rPr>
-          <w:rFonts w:ascii="SimSun" w:eastAsia="SimSun" w:hAnsi="SimSun"/>
-          <w:color w:val="000000" w:themeColor="text1"/>
-          <w:u w:val="single"/>
-        </w:rPr>
-      </w:pPr>
-    </w:p>
-    <w:p>
-      <w:pPr>
-        <w:spacing w:before="0" w:after="0" w:line="400" w:lineRule="exact"/>
-        <w:ind w:firstLine="480"/>
-        <w:rPr>
-          <w:rFonts w:ascii="SimSun" w:eastAsia="SimSun" w:hAnsi="SimSun"/>
-          <w:color w:val="000000" w:themeColor="text1"/>
-          <w:u w:val="single"/>
-        </w:rPr>
-      </w:pPr>
-    </w:p>
-    <w:p>
-      <w:pPr>
-        <w:spacing w:before="0" w:after="0" w:line="400" w:lineRule="exact"/>
-        <w:ind w:firstLine="480"/>
-        <w:rPr>
-          <w:rFonts w:ascii="SimSun" w:eastAsia="SimSun" w:hAnsi="SimSun"/>
-          <w:color w:val="000000" w:themeColor="text1"/>
-          <w:u w:val="single"/>
-        </w:rPr>
-      </w:pPr>
-    </w:p>
-    <w:p>
-      <w:pPr>
-        <w:spacing w:before="0" w:after="0" w:line="400" w:lineRule="exact"/>
-        <w:ind w:firstLine="480"/>
-        <w:rPr>
-          <w:rFonts w:ascii="SimSun" w:eastAsia="SimSun" w:hAnsi="SimSun"/>
-          <w:color w:val="000000" w:themeColor="text1"/>
-        </w:rPr>
-      </w:pPr>
-    </w:p>
-    <w:p>
-      <w:pPr>
-        <w:pStyle w:val="1"/>
-      </w:pPr>
-      <w:r>
-        <w:rPr>
-          <w:rFonts w:hint="eastAsia"/>
-        </w:rPr>
-        <w:t>新媒体数字</w:t>
-      </w:r>
-      <w:r>
-        <w:t>排版</w:t>
-      </w:r>
-      <w:r>
-        <w:t>渲染（</w:t>
-      </w:r>
-      <w:r>
-        <w:t>CSS</w:t>
-      </w:r>
-      <w:r>
-        <w:t>）</w:t>
-      </w:r>
-      <w:r>
-        <w:t>代码</w:t>
-      </w:r>
-    </w:p>
-    <w:p>
-      <w:pPr>
-        <w:spacing w:before="0" w:after="0" w:line="400" w:lineRule="exact"/>
-        <w:ind w:firstLine="480"/>
+          <w:rFonts w:ascii="宋体" w:eastAsia="宋体" w:hAnsi="宋体" w:hint="eastAsia"/>
+          <w:color w:val="000000" w:themeColor="text1"/>
+        </w:rPr>
+      </w:pPr>
+      <w:r>
         <w:rPr>
           <w:rFonts w:ascii="宋体" w:eastAsia="宋体" w:hAnsi="宋体"/>
           <w:color w:val="000000" w:themeColor="text1"/>
         </w:rPr>
-      </w:pPr>
+        <w:t>请</w:t>
+      </w:r>
+      <w:r>
+        <w:rPr>
+          <w:rFonts w:ascii="宋体" w:eastAsia="宋体" w:hAnsi="宋体" w:hint="eastAsia"/>
+          <w:color w:val="000000" w:themeColor="text1"/>
+        </w:rPr>
+        <w:t>利用</w:t>
+      </w:r>
       <w:r>
         <w:rPr>
           <w:rFonts w:ascii="宋体" w:eastAsia="宋体" w:hAnsi="宋体"/>
           <w:color w:val="000000" w:themeColor="text1"/>
         </w:rPr>
-        <w:t>请</w:t>
+        <w:t>将最终排版效果使用的Markdown Here渲染（CSS）代码</w:t>
       </w:r>
       <w:r>
         <w:rPr>
           <w:rFonts w:ascii="宋体" w:eastAsia="宋体" w:hAnsi="宋体" w:hint="eastAsia"/>
           <w:color w:val="000000" w:themeColor="text1"/>
         </w:rPr>
-        <w:t>利用</w:t>
-      </w:r>
-      <w:r>
-        <w:rPr>
-          <w:rFonts w:ascii="宋体" w:eastAsia="宋体" w:hAnsi="宋体"/>
-          <w:color w:val="000000" w:themeColor="text1"/>
-        </w:rPr>
-        <w:t>将最终排版效果使用的Markdown Here渲染（CSS）代码</w:t>
-      </w:r>
+        <w:t>复制到</w:t>
+      </w:r>
+      <w:proofErr w:type="spellStart"/>
       <w:r>
         <w:rPr>
           <w:rFonts w:ascii="宋体" w:eastAsia="宋体" w:hAnsi="宋体" w:hint="eastAsia"/>
           <w:color w:val="000000" w:themeColor="text1"/>
         </w:rPr>
-        <w:t>复制到Codepen</w:t>
-      </w:r>
+        <w:t>Codepen</w:t>
+      </w:r>
+      <w:proofErr w:type="spellEnd"/>
       <w:r>
         <w:rPr>
           <w:rFonts w:ascii="宋体" w:eastAsia="宋体" w:hAnsi="宋体" w:hint="eastAsia"/>
@@ -1311,7 +1091,7 @@
       <w:hyperlink r:id="rId12" w:history="1">
         <w:r>
           <w:rPr>
-            <w:rStyle w:val="aff9"/>
+            <w:rStyle w:val="aff8"/>
             <w:rFonts w:ascii="宋体" w:eastAsia="宋体" w:hAnsi="宋体" w:hint="eastAsia"/>
           </w:rPr>
           <w:t>点击了解如何利用Codepen生成公开代码链接</w:t>
@@ -1326,10 +1106,10 @@
       </w:r>
       <w:r>
         <w:rPr>
-          <w:rFonts w:ascii="宋体" w:eastAsia="宋体" w:hAnsi="宋体"/>
-          <w:color w:val="000000" w:themeColor="text1"/>
-        </w:rPr>
-        <w:t>：</w:t>
+          <w:rFonts w:ascii="宋体" w:eastAsia="宋体" w:hAnsi="宋体" w:hint="eastAsia"/>
+          <w:color w:val="000000" w:themeColor="text1"/>
+        </w:rPr>
+        <w:t>。</w:t>
       </w:r>
     </w:p>
     <w:p>
@@ -1337,7 +1117,7 @@
         <w:spacing w:before="0" w:after="0" w:line="400" w:lineRule="exact"/>
         <w:ind w:firstLine="480"/>
         <w:rPr>
-          <w:rFonts w:ascii="SimSun" w:eastAsia="SimSun" w:hAnsi="SimSun"/>
+          <w:rFonts w:ascii="宋体" w:eastAsia="宋体" w:hAnsi="宋体"/>
           <w:color w:val="000000" w:themeColor="text1"/>
         </w:rPr>
       </w:pPr>
@@ -1347,26 +1127,414 @@
         <w:spacing w:before="0" w:after="0" w:line="400" w:lineRule="exact"/>
         <w:ind w:firstLine="480"/>
         <w:rPr>
-          <w:rFonts w:ascii="SimSun" w:eastAsia="SimSun" w:hAnsi="SimSun"/>
-          <w:color w:val="000000" w:themeColor="text1"/>
-        </w:rPr>
-      </w:pPr>
+          <w:rFonts w:ascii="宋体" w:eastAsia="宋体" w:hAnsi="宋体" w:hint="eastAsia"/>
+          <w:color w:val="000000" w:themeColor="text1"/>
+        </w:rPr>
+      </w:pPr>
+      <w:r>
+        <w:rPr>
+          <w:rFonts w:ascii="宋体" w:eastAsia="宋体" w:hAnsi="宋体" w:hint="eastAsia"/>
+          <w:color w:val="000000" w:themeColor="text1"/>
+        </w:rPr>
+        <w:t>渲染代码</w:t>
+      </w:r>
+      <w:proofErr w:type="spellStart"/>
+      <w:r>
+        <w:rPr>
+          <w:rFonts w:ascii="宋体" w:eastAsia="宋体" w:hAnsi="宋体" w:hint="eastAsia"/>
+          <w:color w:val="000000" w:themeColor="text1"/>
+        </w:rPr>
+        <w:t>Codepen</w:t>
+      </w:r>
+      <w:proofErr w:type="spellEnd"/>
+      <w:r>
+        <w:rPr>
+          <w:rFonts w:ascii="宋体" w:eastAsia="宋体" w:hAnsi="宋体" w:hint="eastAsia"/>
+          <w:color w:val="000000" w:themeColor="text1"/>
+        </w:rPr>
+        <w:t>公开链接：</w:t>
+      </w:r>
     </w:p>
     <w:p>
       <w:pPr>
         <w:spacing w:before="0" w:after="0" w:line="400" w:lineRule="exact"/>
         <w:ind w:firstLine="480"/>
         <w:rPr>
-          <w:rFonts w:ascii="SimSun" w:eastAsia="SimSun" w:hAnsi="SimSun"/>
+          <w:rFonts w:ascii="宋体" w:eastAsia="宋体" w:hAnsi="宋体"/>
+          <w:color w:val="000000" w:themeColor="text1"/>
+        </w:rPr>
+      </w:pPr>
+    </w:p>
+    <w:p>
+      <w:pPr>
+        <w:spacing w:before="0" w:after="0" w:line="400" w:lineRule="exact"/>
+        <w:ind w:firstLine="480"/>
+        <w:rPr>
+          <w:rFonts w:ascii="宋体" w:eastAsia="宋体" w:hAnsi="宋体"/>
+          <w:color w:val="000000" w:themeColor="text1"/>
+        </w:rPr>
+      </w:pPr>
+    </w:p>
+    <w:p>
+      <w:pPr>
+        <w:spacing w:before="0" w:after="0" w:line="400" w:lineRule="exact"/>
+        <w:ind w:firstLine="480"/>
+        <w:rPr>
+          <w:rFonts w:ascii="宋体" w:eastAsia="宋体" w:hAnsi="宋体" w:hint="eastAsia"/>
+          <w:color w:val="000000" w:themeColor="text1"/>
+        </w:rPr>
+      </w:pPr>
+    </w:p>
+    <w:p>
+      <w:pPr>
+        <w:spacing w:before="0" w:after="0" w:line="400" w:lineRule="exact"/>
+        <w:ind w:firstLine="480"/>
+        <w:rPr>
+          <w:rFonts w:ascii="宋体" w:eastAsia="宋体" w:hAnsi="宋体" w:hint="eastAsia"/>
+          <w:color w:val="000000" w:themeColor="text1"/>
+        </w:rPr>
+      </w:pPr>
+    </w:p>
+    <w:p>
+      <w:pPr>
+        <w:pStyle w:val="1"/>
+        <w:rPr>
+          <w:lang w:eastAsia="zh-CN"/>
+        </w:rPr>
+      </w:pPr>
+      <w:r>
+        <w:rPr>
+          <w:rFonts w:hint="eastAsia"/>
+        </w:rPr>
+        <w:t>新媒体</w:t>
+      </w:r>
+      <w:r>
+        <w:t>数字</w:t>
+      </w:r>
+      <w:r>
+        <w:rPr>
+          <w:rFonts w:hint="eastAsia"/>
+        </w:rPr>
+        <w:t>排版实际</w:t>
+      </w:r>
+      <w:r>
+        <w:t>效果</w:t>
+      </w:r>
+      <w:r>
+        <w:rPr>
+          <w:lang w:eastAsia="zh-CN"/>
+        </w:rPr>
+        <w:t>链接</w:t>
+      </w:r>
+    </w:p>
+    <w:p>
+      <w:pPr>
+        <w:spacing w:before="0" w:after="0" w:line="400" w:lineRule="exact"/>
+        <w:ind w:firstLine="480"/>
+        <w:rPr>
+          <w:rFonts w:ascii="宋体" w:eastAsia="宋体" w:hAnsi="宋体" w:hint="eastAsia"/>
+          <w:color w:val="000000" w:themeColor="text1"/>
+        </w:rPr>
+      </w:pPr>
+      <w:r>
+        <w:rPr>
+          <w:rFonts w:ascii="宋体" w:eastAsia="宋体" w:hAnsi="宋体"/>
+          <w:color w:val="000000" w:themeColor="text1"/>
+        </w:rPr>
+        <w:t>请</w:t>
+      </w:r>
+      <w:r>
+        <w:rPr>
+          <w:rFonts w:ascii="宋体" w:eastAsia="宋体" w:hAnsi="宋体" w:hint="eastAsia"/>
+          <w:color w:val="000000" w:themeColor="text1"/>
+        </w:rPr>
+        <w:t>利用</w:t>
+      </w:r>
+      <w:r>
+        <w:rPr>
+          <w:rFonts w:ascii="宋体" w:eastAsia="宋体" w:hAnsi="宋体" w:hint="eastAsia"/>
+          <w:color w:val="000000" w:themeColor="text1"/>
+        </w:rPr>
+        <w:t>新媒体管家插件为文章生成永久链接，</w:t>
+      </w:r>
+      <w:r>
+        <w:rPr>
+          <w:rFonts w:ascii="宋体" w:eastAsia="宋体" w:hAnsi="宋体" w:hint="eastAsia"/>
+          <w:color w:val="000000" w:themeColor="text1"/>
+          <w:lang w:val="en-US"/>
+        </w:rPr>
+        <w:t>并将生成的公开链接</w:t>
+      </w:r>
+      <w:r>
+        <w:rPr>
+          <w:rFonts w:ascii="宋体" w:eastAsia="宋体" w:hAnsi="宋体"/>
+          <w:color w:val="000000" w:themeColor="text1"/>
+        </w:rPr>
+        <w:t>粘贴</w:t>
+      </w:r>
+      <w:r>
+        <w:rPr>
+          <w:rFonts w:ascii="宋体" w:eastAsia="宋体" w:hAnsi="宋体" w:hint="eastAsia"/>
+          <w:color w:val="000000" w:themeColor="text1"/>
+        </w:rPr>
+        <w:t>在</w:t>
+      </w:r>
+      <w:r>
+        <w:rPr>
+          <w:rFonts w:ascii="宋体" w:eastAsia="宋体" w:hAnsi="宋体"/>
+          <w:color w:val="000000" w:themeColor="text1"/>
+        </w:rPr>
+        <w:t>下方</w:t>
+      </w:r>
+      <w:r>
+        <w:rPr>
+          <w:rFonts w:ascii="宋体" w:eastAsia="宋体" w:hAnsi="宋体" w:hint="eastAsia"/>
+          <w:color w:val="000000" w:themeColor="text1"/>
+        </w:rPr>
+        <w:t>（</w:t>
+      </w:r>
+      <w:hyperlink r:id="rId13" w:history="1">
+        <w:r>
+          <w:rPr>
+            <w:rStyle w:val="aff8"/>
+            <w:rFonts w:ascii="宋体" w:eastAsia="宋体" w:hAnsi="宋体" w:hint="eastAsia"/>
+          </w:rPr>
+          <w:t>点击了解如何利用新媒体管家生成永久链接</w:t>
+        </w:r>
+      </w:hyperlink>
+      <w:r>
+        <w:rPr>
+          <w:rFonts w:ascii="宋体" w:eastAsia="宋体" w:hAnsi="宋体" w:hint="eastAsia"/>
+          <w:color w:val="000000" w:themeColor="text1"/>
+        </w:rPr>
+        <w:t>）</w:t>
+      </w:r>
+      <w:r>
+        <w:rPr>
+          <w:rFonts w:ascii="宋体" w:eastAsia="宋体" w:hAnsi="宋体" w:hint="eastAsia"/>
+          <w:color w:val="000000" w:themeColor="text1"/>
+        </w:rPr>
+        <w:t>。</w:t>
+      </w:r>
+    </w:p>
+    <w:p>
+      <w:pPr>
+        <w:spacing w:before="0" w:after="0" w:line="400" w:lineRule="exact"/>
+        <w:ind w:firstLine="480"/>
+        <w:rPr>
+          <w:rFonts w:hint="eastAsia"/>
+        </w:rPr>
+      </w:pPr>
+    </w:p>
+    <w:p>
+      <w:pPr>
+        <w:spacing w:before="0" w:after="0" w:line="400" w:lineRule="exact"/>
+        <w:ind w:firstLineChars="200" w:firstLine="480"/>
+        <w:rPr>
+          <w:rFonts w:ascii="宋体" w:eastAsia="宋体" w:hAnsi="宋体" w:cs="Hiragino Sans GB W3"/>
+          <w:color w:val="000000" w:themeColor="text1"/>
+          <w:lang w:val="en-US"/>
+        </w:rPr>
+      </w:pPr>
+      <w:r>
+        <w:rPr>
+          <w:rFonts w:ascii="宋体" w:eastAsia="宋体" w:hAnsi="宋体" w:cs="Hiragino Sans GB W3" w:hint="eastAsia"/>
+          <w:color w:val="000000" w:themeColor="text1"/>
+          <w:lang w:val="en-US"/>
+        </w:rPr>
+        <w:t>文章永久</w:t>
+      </w:r>
+      <w:r>
+        <w:rPr>
+          <w:rFonts w:ascii="宋体" w:eastAsia="宋体" w:hAnsi="宋体" w:cs="Hiragino Sans GB W3"/>
+          <w:color w:val="000000" w:themeColor="text1"/>
+          <w:lang w:val="en-US"/>
+        </w:rPr>
+        <w:t>链接：</w:t>
+      </w:r>
+    </w:p>
+    <w:p>
+      <w:pPr>
+        <w:spacing w:before="0" w:after="0" w:line="400" w:lineRule="exact"/>
+        <w:ind w:firstLine="480"/>
+        <w:rPr>
+          <w:rFonts w:ascii="宋体" w:eastAsia="宋体" w:hAnsi="宋体"/>
+          <w:color w:val="000000" w:themeColor="text1"/>
+        </w:rPr>
+      </w:pPr>
+    </w:p>
+    <w:p>
+      <w:pPr>
+        <w:spacing w:before="0" w:after="0" w:line="400" w:lineRule="exact"/>
+        <w:ind w:firstLine="480"/>
+        <w:rPr>
+          <w:rFonts w:ascii="宋体" w:eastAsia="宋体" w:hAnsi="宋体" w:cs="Hiragino Sans GB W3" w:hint="eastAsia"/>
+          <w:color w:val="000000" w:themeColor="text1"/>
+          <w:lang w:val="en-US"/>
+        </w:rPr>
+      </w:pPr>
+    </w:p>
+    <w:p>
+      <w:pPr>
+        <w:pStyle w:val="1"/>
+      </w:pPr>
+      <w:bookmarkStart w:id="3" w:name="_请列出你的访谈提纲"/>
+      <w:bookmarkStart w:id="4" w:name="_列出你的访谈提纲"/>
+      <w:bookmarkEnd w:id="3"/>
+      <w:bookmarkEnd w:id="4"/>
+      <w:r>
+        <w:rPr>
+          <w:rFonts w:hint="eastAsia"/>
+        </w:rPr>
+        <w:t>新媒体数字</w:t>
+      </w:r>
+      <w:r>
+        <w:t>排版实际效果截图</w:t>
+      </w:r>
+    </w:p>
+    <w:p>
+      <w:pPr>
+        <w:spacing w:before="0" w:after="0" w:line="400" w:lineRule="exact"/>
+        <w:ind w:firstLine="480"/>
+        <w:rPr>
+          <w:rFonts w:ascii="宋体" w:eastAsia="宋体" w:hAnsi="宋体"/>
+          <w:color w:val="000000" w:themeColor="text1"/>
+        </w:rPr>
+      </w:pPr>
+      <w:r>
+        <w:rPr>
+          <w:rFonts w:ascii="宋体" w:eastAsia="宋体" w:hAnsi="宋体"/>
+          <w:color w:val="000000" w:themeColor="text1"/>
+        </w:rPr>
+        <w:t>请将最终排版效果截图粘贴在</w:t>
+      </w:r>
+      <w:r>
+        <w:rPr>
+          <w:rFonts w:ascii="宋体" w:eastAsia="宋体" w:hAnsi="宋体" w:hint="eastAsia"/>
+          <w:color w:val="000000" w:themeColor="text1"/>
+        </w:rPr>
+        <w:t>下方</w:t>
+      </w:r>
+      <w:r>
+        <w:rPr>
+          <w:rFonts w:ascii="宋体" w:eastAsia="宋体" w:hAnsi="宋体" w:hint="eastAsia"/>
+          <w:color w:val="000000" w:themeColor="text1"/>
+        </w:rPr>
+        <w:t>（可分段截取粘贴，确保图片清晰，不在文档外）</w:t>
+      </w:r>
+      <w:r>
+        <w:rPr>
+          <w:rFonts w:ascii="宋体" w:eastAsia="宋体" w:hAnsi="宋体"/>
+          <w:color w:val="000000" w:themeColor="text1"/>
+        </w:rPr>
+        <w:t>：</w:t>
+      </w:r>
+    </w:p>
+    <w:p>
+      <w:pPr>
+        <w:spacing w:before="0" w:after="0" w:line="400" w:lineRule="exact"/>
+        <w:ind w:firstLine="480"/>
+        <w:rPr>
+          <w:rFonts w:ascii="宋体" w:eastAsia="宋体" w:hAnsi="宋体"/>
+          <w:color w:val="000000" w:themeColor="text1"/>
+        </w:rPr>
+      </w:pPr>
+    </w:p>
+    <w:p>
+      <w:pPr>
+        <w:spacing w:before="0" w:after="0" w:line="400" w:lineRule="exact"/>
+        <w:ind w:firstLine="480"/>
+        <w:rPr>
+          <w:rFonts w:ascii="宋体" w:eastAsia="宋体" w:hAnsi="宋体"/>
+          <w:color w:val="000000" w:themeColor="text1"/>
+        </w:rPr>
+      </w:pPr>
+    </w:p>
+    <w:p>
+      <w:pPr>
+        <w:spacing w:before="0" w:after="0" w:line="400" w:lineRule="exact"/>
+        <w:ind w:firstLine="480"/>
+        <w:rPr>
+          <w:rFonts w:ascii="宋体" w:eastAsia="宋体" w:hAnsi="宋体"/>
+          <w:color w:val="000000" w:themeColor="text1"/>
+        </w:rPr>
+      </w:pPr>
+    </w:p>
+    <w:p>
+      <w:pPr>
+        <w:spacing w:before="0" w:after="0" w:line="400" w:lineRule="exact"/>
+        <w:ind w:firstLine="480"/>
+        <w:rPr>
+          <w:rFonts w:ascii="宋体" w:eastAsia="宋体" w:hAnsi="宋体"/>
+          <w:color w:val="000000" w:themeColor="text1"/>
+        </w:rPr>
+      </w:pPr>
+    </w:p>
+    <w:p>
+      <w:pPr>
+        <w:spacing w:before="0" w:after="0" w:line="400" w:lineRule="exact"/>
+        <w:ind w:firstLine="480"/>
+        <w:rPr>
+          <w:rFonts w:ascii="宋体" w:eastAsia="宋体" w:hAnsi="宋体"/>
+          <w:color w:val="000000" w:themeColor="text1"/>
+        </w:rPr>
+      </w:pPr>
+    </w:p>
+    <w:p>
+      <w:pPr>
+        <w:spacing w:before="0" w:after="0" w:line="400" w:lineRule="exact"/>
+        <w:ind w:firstLine="480"/>
+        <w:rPr>
+          <w:rFonts w:ascii="宋体" w:eastAsia="宋体" w:hAnsi="宋体"/>
+          <w:color w:val="000000" w:themeColor="text1"/>
+        </w:rPr>
+      </w:pPr>
+    </w:p>
+    <w:p>
+      <w:pPr>
+        <w:spacing w:before="0" w:after="0" w:line="400" w:lineRule="exact"/>
+        <w:ind w:firstLine="480"/>
+        <w:rPr>
+          <w:rFonts w:ascii="宋体" w:eastAsia="宋体" w:hAnsi="宋体" w:hint="eastAsia"/>
+          <w:color w:val="000000" w:themeColor="text1"/>
+        </w:rPr>
+      </w:pPr>
+    </w:p>
+    <w:p>
+      <w:pPr>
+        <w:spacing w:before="0" w:after="0" w:line="400" w:lineRule="exact"/>
+        <w:ind w:firstLine="480"/>
+        <w:rPr>
+          <w:rFonts w:ascii="宋体" w:eastAsia="宋体" w:hAnsi="宋体" w:hint="eastAsia"/>
+          <w:color w:val="000000" w:themeColor="text1"/>
+        </w:rPr>
+      </w:pPr>
+    </w:p>
+    <w:p>
+      <w:pPr>
+        <w:spacing w:before="0" w:after="0" w:line="400" w:lineRule="exact"/>
+        <w:ind w:firstLine="480"/>
+        <w:rPr>
+          <w:rFonts w:ascii="宋体" w:eastAsia="宋体" w:hAnsi="宋体"/>
+          <w:color w:val="000000" w:themeColor="text1"/>
+        </w:rPr>
+      </w:pPr>
+    </w:p>
+    <w:p>
+      <w:pPr>
+        <w:spacing w:before="0" w:after="0" w:line="400" w:lineRule="exact"/>
+        <w:ind w:firstLine="480"/>
+        <w:rPr>
+          <w:rFonts w:ascii="宋体" w:eastAsia="宋体" w:hAnsi="宋体"/>
           <w:color w:val="000000" w:themeColor="text1"/>
         </w:rPr>
       </w:pPr>
     </w:p>
     <w:sectPr>
-      <w:headerReference w:type="default" r:id="rId13"/>
-      <w:footerReference w:type="default" r:id="rId14"/>
-      <w:headerReference w:type="first" r:id="rId15"/>
-      <w:footerReference w:type="first" r:id="rId16"/>
+      <w:headerReference w:type="default" r:id="rId14"/>
+      <w:footerReference w:type="default" r:id="rId15"/>
+      <w:headerReference w:type="first" r:id="rId16"/>
+      <w:footerReference w:type="first" r:id="rId17"/>
       <w:pgSz w:w="11907" w:h="16839" w:code="1"/>
       <w:pgMar w:top="1440" w:right="1080" w:bottom="1440" w:left="1080" w:header="850" w:footer="850" w:gutter="0"/>
       <w:pgNumType w:fmt="numberInDash"/>
@@ -1378,7 +1546,7 @@
 </file>
 
 <file path=word/endnotes.xml><?xml version="1.0" encoding="utf-8"?>
-<w:endnotes xmlns:wpc="http://schemas.microsoft.com/office/word/2010/wordprocessingCanvas" xmlns:mo="http://schemas.microsoft.com/office/mac/office/2008/main" xmlns:mc="http://schemas.openxmlformats.org/markup-compatibility/2006" xmlns:mv="urn:schemas-microsoft-com:mac:vml" xmlns:o="urn:schemas-microsoft-com:office:office" xmlns:r="http://schemas.openxmlformats.org/officeDocument/2006/relationships" xmlns:m="http://schemas.openxmlformats.org/officeDocument/2006/math" xmlns:v="urn:schemas-microsoft-com:vml" xmlns:wp14="http://schemas.microsoft.com/office/word/2010/wordprocessingDrawing" xmlns:wp="http://schemas.openxmlformats.org/drawingml/2006/wordprocessingDrawing" xmlns:w10="urn:schemas-microsoft-com:office:word" xmlns:w="http://schemas.openxmlformats.org/wordprocessingml/2006/main" xmlns:w14="http://schemas.microsoft.com/office/word/2010/wordml" xmlns:w15="http://schemas.microsoft.com/office/word/2012/wordml" xmlns:wpg="http://schemas.microsoft.com/office/word/2010/wordprocessingGroup" xmlns:wpi="http://schemas.microsoft.com/office/word/2010/wordprocessingInk" xmlns:wne="http://schemas.microsoft.com/office/word/2006/wordml" xmlns:wps="http://schemas.microsoft.com/office/word/2010/wordprocessingShape" mc:Ignorable="w14 w15 wp14">
+<w:endnotes xmlns:wpc="http://schemas.microsoft.com/office/word/2010/wordprocessingCanvas" xmlns:cx="http://schemas.microsoft.com/office/drawing/2014/chartex" xmlns:mc="http://schemas.openxmlformats.org/markup-compatibility/2006" xmlns:o="urn:schemas-microsoft-com:office:office" xmlns:r="http://schemas.openxmlformats.org/officeDocument/2006/relationships" xmlns:m="http://schemas.openxmlformats.org/officeDocument/2006/math" xmlns:v="urn:schemas-microsoft-com:vml" xmlns:wp14="http://schemas.microsoft.com/office/word/2010/wordprocessingDrawing" xmlns:wp="http://schemas.openxmlformats.org/drawingml/2006/wordprocessingDrawing" xmlns:w10="urn:schemas-microsoft-com:office:word" xmlns:w="http://schemas.openxmlformats.org/wordprocessingml/2006/main" xmlns:w14="http://schemas.microsoft.com/office/word/2010/wordml" xmlns:w15="http://schemas.microsoft.com/office/word/2012/wordml" xmlns:w16se="http://schemas.microsoft.com/office/word/2015/wordml/symex" xmlns:wpg="http://schemas.microsoft.com/office/word/2010/wordprocessingGroup" xmlns:wpi="http://schemas.microsoft.com/office/word/2010/wordprocessingInk" xmlns:wne="http://schemas.microsoft.com/office/word/2006/wordml" xmlns:wps="http://schemas.microsoft.com/office/word/2010/wordprocessingShape" mc:Ignorable="w14 w15 w16se wp14">
   <w:endnote w:type="separator" w:id="-1">
     <w:p>
       <w:pPr>
@@ -1389,6 +1557,7 @@
         <w:separator/>
       </w:r>
     </w:p>
+    <w:p/>
   </w:endnote>
   <w:endnote w:type="continuationSeparator" w:id="0">
     <w:p>
@@ -1400,12 +1569,13 @@
         <w:continuationSeparator/>
       </w:r>
     </w:p>
+    <w:p/>
   </w:endnote>
 </w:endnotes>
 </file>
 
 <file path=word/footer1.xml><?xml version="1.0" encoding="utf-8"?>
-<w:ftr xmlns:wpc="http://schemas.microsoft.com/office/word/2010/wordprocessingCanvas" xmlns:mo="http://schemas.microsoft.com/office/mac/office/2008/main" xmlns:mc="http://schemas.openxmlformats.org/markup-compatibility/2006" xmlns:mv="urn:schemas-microsoft-com:mac:vml" xmlns:o="urn:schemas-microsoft-com:office:office" xmlns:r="http://schemas.openxmlformats.org/officeDocument/2006/relationships" xmlns:m="http://schemas.openxmlformats.org/officeDocument/2006/math" xmlns:v="urn:schemas-microsoft-com:vml" xmlns:wp14="http://schemas.microsoft.com/office/word/2010/wordprocessingDrawing" xmlns:wp="http://schemas.openxmlformats.org/drawingml/2006/wordprocessingDrawing" xmlns:w10="urn:schemas-microsoft-com:office:word" xmlns:w="http://schemas.openxmlformats.org/wordprocessingml/2006/main" xmlns:w14="http://schemas.microsoft.com/office/word/2010/wordml" xmlns:w15="http://schemas.microsoft.com/office/word/2012/wordml" xmlns:wpg="http://schemas.microsoft.com/office/word/2010/wordprocessingGroup" xmlns:wpi="http://schemas.microsoft.com/office/word/2010/wordprocessingInk" xmlns:wne="http://schemas.microsoft.com/office/word/2006/wordml" xmlns:wps="http://schemas.microsoft.com/office/word/2010/wordprocessingShape" mc:Ignorable="w14 w15 wp14">
+<w:ftr xmlns:wpc="http://schemas.microsoft.com/office/word/2010/wordprocessingCanvas" xmlns:cx="http://schemas.microsoft.com/office/drawing/2014/chartex" xmlns:mc="http://schemas.openxmlformats.org/markup-compatibility/2006" xmlns:o="urn:schemas-microsoft-com:office:office" xmlns:r="http://schemas.openxmlformats.org/officeDocument/2006/relationships" xmlns:m="http://schemas.openxmlformats.org/officeDocument/2006/math" xmlns:v="urn:schemas-microsoft-com:vml" xmlns:wp14="http://schemas.microsoft.com/office/word/2010/wordprocessingDrawing" xmlns:wp="http://schemas.openxmlformats.org/drawingml/2006/wordprocessingDrawing" xmlns:w10="urn:schemas-microsoft-com:office:word" xmlns:w="http://schemas.openxmlformats.org/wordprocessingml/2006/main" xmlns:w14="http://schemas.microsoft.com/office/word/2010/wordml" xmlns:w15="http://schemas.microsoft.com/office/word/2012/wordml" xmlns:w16se="http://schemas.microsoft.com/office/word/2015/wordml/symex" xmlns:wpg="http://schemas.microsoft.com/office/word/2010/wordprocessingGroup" xmlns:wpi="http://schemas.microsoft.com/office/word/2010/wordprocessingInk" xmlns:wne="http://schemas.microsoft.com/office/word/2006/wordml" xmlns:wps="http://schemas.microsoft.com/office/word/2010/wordprocessingShape" mc:Ignorable="w14 w15 w16se wp14">
   <w:p>
     <w:pPr>
       <w:framePr w:h="337" w:hRule="exact" w:wrap="none" w:vAnchor="text" w:hAnchor="page" w:x="5782" w:y="247"/>
@@ -1448,7 +1618,7 @@
         <w:color w:val="000000"/>
         <w:sz w:val="20"/>
       </w:rPr>
-      <w:t>- 1 -</w:t>
+      <w:t>- 3 -</w:t>
     </w:r>
     <w:r>
       <w:rPr>
@@ -1476,14 +1646,15 @@
       </w:rPr>
     </w:pPr>
   </w:p>
+  <w:p/>
 </w:ftr>
 </file>
 
 <file path=word/footer2.xml><?xml version="1.0" encoding="utf-8"?>
-<w:ftr xmlns:wpc="http://schemas.microsoft.com/office/word/2010/wordprocessingCanvas" xmlns:mo="http://schemas.microsoft.com/office/mac/office/2008/main" xmlns:mc="http://schemas.openxmlformats.org/markup-compatibility/2006" xmlns:mv="urn:schemas-microsoft-com:mac:vml" xmlns:o="urn:schemas-microsoft-com:office:office" xmlns:r="http://schemas.openxmlformats.org/officeDocument/2006/relationships" xmlns:m="http://schemas.openxmlformats.org/officeDocument/2006/math" xmlns:v="urn:schemas-microsoft-com:vml" xmlns:wp14="http://schemas.microsoft.com/office/word/2010/wordprocessingDrawing" xmlns:wp="http://schemas.openxmlformats.org/drawingml/2006/wordprocessingDrawing" xmlns:w10="urn:schemas-microsoft-com:office:word" xmlns:w="http://schemas.openxmlformats.org/wordprocessingml/2006/main" xmlns:w14="http://schemas.microsoft.com/office/word/2010/wordml" xmlns:w15="http://schemas.microsoft.com/office/word/2012/wordml" xmlns:wpg="http://schemas.microsoft.com/office/word/2010/wordprocessingGroup" xmlns:wpi="http://schemas.microsoft.com/office/word/2010/wordprocessingInk" xmlns:wne="http://schemas.microsoft.com/office/word/2006/wordml" xmlns:wps="http://schemas.microsoft.com/office/word/2010/wordprocessingShape" mc:Ignorable="w14 w15 wp14">
+<w:ftr xmlns:wpc="http://schemas.microsoft.com/office/word/2010/wordprocessingCanvas" xmlns:cx="http://schemas.microsoft.com/office/drawing/2014/chartex" xmlns:mc="http://schemas.openxmlformats.org/markup-compatibility/2006" xmlns:o="urn:schemas-microsoft-com:office:office" xmlns:r="http://schemas.openxmlformats.org/officeDocument/2006/relationships" xmlns:m="http://schemas.openxmlformats.org/officeDocument/2006/math" xmlns:v="urn:schemas-microsoft-com:vml" xmlns:wp14="http://schemas.microsoft.com/office/word/2010/wordprocessingDrawing" xmlns:wp="http://schemas.openxmlformats.org/drawingml/2006/wordprocessingDrawing" xmlns:w10="urn:schemas-microsoft-com:office:word" xmlns:w="http://schemas.openxmlformats.org/wordprocessingml/2006/main" xmlns:w14="http://schemas.microsoft.com/office/word/2010/wordml" xmlns:w15="http://schemas.microsoft.com/office/word/2012/wordml" xmlns:w16se="http://schemas.microsoft.com/office/word/2015/wordml/symex" xmlns:wpg="http://schemas.microsoft.com/office/word/2010/wordprocessingGroup" xmlns:wpi="http://schemas.microsoft.com/office/word/2010/wordprocessingInk" xmlns:wne="http://schemas.microsoft.com/office/word/2006/wordml" xmlns:wps="http://schemas.microsoft.com/office/word/2010/wordprocessingShape" mc:Ignorable="w14 w15 w16se wp14">
   <w:p>
     <w:pPr>
-      <w:pStyle w:val="aff0"/>
+      <w:pStyle w:val="aff"/>
       <w:framePr w:wrap="none" w:vAnchor="text" w:hAnchor="page" w:x="5782" w:y="217"/>
       <w:pBdr>
         <w:top w:val="none" w:sz="0" w:space="0" w:color="auto"/>
@@ -1494,14 +1665,14 @@
       <w:shd w:val="clear" w:color="auto" w:fill="auto"/>
       <w:ind w:firstLine="480"/>
       <w:rPr>
-        <w:rStyle w:val="aff6"/>
+        <w:rStyle w:val="aff5"/>
         <w:rFonts w:ascii="Microsoft YaHei Light" w:hAnsi="Microsoft YaHei Light"/>
         <w:color w:val="01D270"/>
       </w:rPr>
     </w:pPr>
     <w:r>
       <w:rPr>
-        <w:rStyle w:val="aff6"/>
+        <w:rStyle w:val="aff5"/>
         <w:rFonts w:ascii="Microsoft YaHei Light" w:hAnsi="Microsoft YaHei Light"/>
         <w:color w:val="01D270"/>
       </w:rPr>
@@ -1509,7 +1680,7 @@
     </w:r>
     <w:r>
       <w:rPr>
-        <w:rStyle w:val="aff6"/>
+        <w:rStyle w:val="aff5"/>
         <w:rFonts w:ascii="Microsoft YaHei Light" w:hAnsi="Microsoft YaHei Light"/>
         <w:color w:val="01D270"/>
       </w:rPr>
@@ -1517,7 +1688,7 @@
     </w:r>
     <w:r>
       <w:rPr>
-        <w:rStyle w:val="aff6"/>
+        <w:rStyle w:val="aff5"/>
         <w:rFonts w:ascii="Microsoft YaHei Light" w:hAnsi="Microsoft YaHei Light"/>
         <w:color w:val="01D270"/>
       </w:rPr>
@@ -1525,7 +1696,7 @@
     </w:r>
     <w:r>
       <w:rPr>
-        <w:rStyle w:val="aff6"/>
+        <w:rStyle w:val="aff5"/>
         <w:rFonts w:ascii="Microsoft YaHei Light" w:hAnsi="Microsoft YaHei Light"/>
         <w:noProof/>
         <w:color w:val="01D270"/>
@@ -1534,7 +1705,7 @@
     </w:r>
     <w:r>
       <w:rPr>
-        <w:rStyle w:val="aff6"/>
+        <w:rStyle w:val="aff5"/>
         <w:rFonts w:ascii="Microsoft YaHei Light" w:hAnsi="Microsoft YaHei Light"/>
         <w:color w:val="01D270"/>
       </w:rPr>
@@ -1543,7 +1714,7 @@
   </w:p>
   <w:p>
     <w:pPr>
-      <w:pStyle w:val="aff0"/>
+      <w:pStyle w:val="aff"/>
       <w:pBdr>
         <w:top w:val="single" w:sz="4" w:space="6" w:color="2BFF8C"/>
         <w:left w:val="none" w:sz="0" w:space="0" w:color="auto"/>
@@ -1567,15 +1738,31 @@
         <w:rFonts w:ascii="Microsoft YaHei Light" w:hAnsi="Microsoft YaHei Light" w:hint="eastAsia"/>
         <w:color w:val="01D270"/>
       </w:rPr>
-      <w:t>[新媒体</w:t>
+      <w:t>[</w:t>
     </w:r>
     <w:r>
       <w:rPr>
+        <w:rFonts w:ascii="Microsoft YaHei Light" w:hAnsi="Microsoft YaHei Light" w:hint="eastAsia"/>
+        <w:color w:val="01D270"/>
+      </w:rPr>
+      <w:t>新媒体</w:t>
+    </w:r>
+    <w:r>
+      <w:rPr>
         <w:rFonts w:ascii="Microsoft YaHei Light" w:hAnsi="Microsoft YaHei Light"/>
         <w:color w:val="01D270"/>
       </w:rPr>
-      <w:t>骇客训练</w:t>
+      <w:t>骇</w:t>
     </w:r>
+    <w:proofErr w:type="gramStart"/>
+    <w:r>
+      <w:rPr>
+        <w:rFonts w:ascii="Microsoft YaHei Light" w:hAnsi="Microsoft YaHei Light"/>
+        <w:color w:val="01D270"/>
+      </w:rPr>
+      <w:t>客训练</w:t>
+    </w:r>
+    <w:proofErr w:type="gramEnd"/>
     <w:r>
       <w:rPr>
         <w:rFonts w:ascii="Microsoft YaHei Light" w:hAnsi="Microsoft YaHei Light" w:hint="eastAsia"/>
@@ -1619,11 +1806,12 @@
       <w:t>.com</w:t>
     </w:r>
   </w:p>
+  <w:p/>
 </w:ftr>
 </file>
 
 <file path=word/footnotes.xml><?xml version="1.0" encoding="utf-8"?>
-<w:footnotes xmlns:wpc="http://schemas.microsoft.com/office/word/2010/wordprocessingCanvas" xmlns:mo="http://schemas.microsoft.com/office/mac/office/2008/main" xmlns:mc="http://schemas.openxmlformats.org/markup-compatibility/2006" xmlns:mv="urn:schemas-microsoft-com:mac:vml" xmlns:o="urn:schemas-microsoft-com:office:office" xmlns:r="http://schemas.openxmlformats.org/officeDocument/2006/relationships" xmlns:m="http://schemas.openxmlformats.org/officeDocument/2006/math" xmlns:v="urn:schemas-microsoft-com:vml" xmlns:wp14="http://schemas.microsoft.com/office/word/2010/wordprocessingDrawing" xmlns:wp="http://schemas.openxmlformats.org/drawingml/2006/wordprocessingDrawing" xmlns:w10="urn:schemas-microsoft-com:office:word" xmlns:w="http://schemas.openxmlformats.org/wordprocessingml/2006/main" xmlns:w14="http://schemas.microsoft.com/office/word/2010/wordml" xmlns:w15="http://schemas.microsoft.com/office/word/2012/wordml" xmlns:wpg="http://schemas.microsoft.com/office/word/2010/wordprocessingGroup" xmlns:wpi="http://schemas.microsoft.com/office/word/2010/wordprocessingInk" xmlns:wne="http://schemas.microsoft.com/office/word/2006/wordml" xmlns:wps="http://schemas.microsoft.com/office/word/2010/wordprocessingShape" mc:Ignorable="w14 w15 wp14">
+<w:footnotes xmlns:wpc="http://schemas.microsoft.com/office/word/2010/wordprocessingCanvas" xmlns:cx="http://schemas.microsoft.com/office/drawing/2014/chartex" xmlns:mc="http://schemas.openxmlformats.org/markup-compatibility/2006" xmlns:o="urn:schemas-microsoft-com:office:office" xmlns:r="http://schemas.openxmlformats.org/officeDocument/2006/relationships" xmlns:m="http://schemas.openxmlformats.org/officeDocument/2006/math" xmlns:v="urn:schemas-microsoft-com:vml" xmlns:wp14="http://schemas.microsoft.com/office/word/2010/wordprocessingDrawing" xmlns:wp="http://schemas.openxmlformats.org/drawingml/2006/wordprocessingDrawing" xmlns:w10="urn:schemas-microsoft-com:office:word" xmlns:w="http://schemas.openxmlformats.org/wordprocessingml/2006/main" xmlns:w14="http://schemas.microsoft.com/office/word/2010/wordml" xmlns:w15="http://schemas.microsoft.com/office/word/2012/wordml" xmlns:w16se="http://schemas.microsoft.com/office/word/2015/wordml/symex" xmlns:wpg="http://schemas.microsoft.com/office/word/2010/wordprocessingGroup" xmlns:wpi="http://schemas.microsoft.com/office/word/2010/wordprocessingInk" xmlns:wne="http://schemas.microsoft.com/office/word/2006/wordml" xmlns:wps="http://schemas.microsoft.com/office/word/2010/wordprocessingShape" mc:Ignorable="w14 w15 w16se wp14">
   <w:footnote w:type="separator" w:id="-1">
     <w:p>
       <w:pPr>
@@ -1634,6 +1822,7 @@
         <w:separator/>
       </w:r>
     </w:p>
+    <w:p/>
   </w:footnote>
   <w:footnote w:type="continuationSeparator" w:id="0">
     <w:p>
@@ -1645,15 +1834,16 @@
         <w:continuationSeparator/>
       </w:r>
     </w:p>
+    <w:p/>
   </w:footnote>
 </w:footnotes>
 </file>
 
 <file path=word/header1.xml><?xml version="1.0" encoding="utf-8"?>
-<w:hdr xmlns:wpc="http://schemas.microsoft.com/office/word/2010/wordprocessingCanvas" xmlns:mo="http://schemas.microsoft.com/office/mac/office/2008/main" xmlns:mc="http://schemas.openxmlformats.org/markup-compatibility/2006" xmlns:mv="urn:schemas-microsoft-com:mac:vml" xmlns:o="urn:schemas-microsoft-com:office:office" xmlns:r="http://schemas.openxmlformats.org/officeDocument/2006/relationships" xmlns:m="http://schemas.openxmlformats.org/officeDocument/2006/math" xmlns:v="urn:schemas-microsoft-com:vml" xmlns:wp14="http://schemas.microsoft.com/office/word/2010/wordprocessingDrawing" xmlns:wp="http://schemas.openxmlformats.org/drawingml/2006/wordprocessingDrawing" xmlns:w10="urn:schemas-microsoft-com:office:word" xmlns:w="http://schemas.openxmlformats.org/wordprocessingml/2006/main" xmlns:w14="http://schemas.microsoft.com/office/word/2010/wordml" xmlns:w15="http://schemas.microsoft.com/office/word/2012/wordml" xmlns:wpg="http://schemas.microsoft.com/office/word/2010/wordprocessingGroup" xmlns:wpi="http://schemas.microsoft.com/office/word/2010/wordprocessingInk" xmlns:wne="http://schemas.microsoft.com/office/word/2006/wordml" xmlns:wps="http://schemas.microsoft.com/office/word/2010/wordprocessingShape" mc:Ignorable="w14 w15 wp14">
+<w:hdr xmlns:wpc="http://schemas.microsoft.com/office/word/2010/wordprocessingCanvas" xmlns:cx="http://schemas.microsoft.com/office/drawing/2014/chartex" xmlns:mc="http://schemas.openxmlformats.org/markup-compatibility/2006" xmlns:o="urn:schemas-microsoft-com:office:office" xmlns:r="http://schemas.openxmlformats.org/officeDocument/2006/relationships" xmlns:m="http://schemas.openxmlformats.org/officeDocument/2006/math" xmlns:v="urn:schemas-microsoft-com:vml" xmlns:wp14="http://schemas.microsoft.com/office/word/2010/wordprocessingDrawing" xmlns:wp="http://schemas.openxmlformats.org/drawingml/2006/wordprocessingDrawing" xmlns:w10="urn:schemas-microsoft-com:office:word" xmlns:w="http://schemas.openxmlformats.org/wordprocessingml/2006/main" xmlns:w14="http://schemas.microsoft.com/office/word/2010/wordml" xmlns:w15="http://schemas.microsoft.com/office/word/2012/wordml" xmlns:w16se="http://schemas.microsoft.com/office/word/2015/wordml/symex" xmlns:wpg="http://schemas.microsoft.com/office/word/2010/wordprocessingGroup" xmlns:wpi="http://schemas.microsoft.com/office/word/2010/wordprocessingInk" xmlns:wne="http://schemas.microsoft.com/office/word/2006/wordml" xmlns:wps="http://schemas.microsoft.com/office/word/2010/wordprocessingShape" mc:Ignorable="w14 w15 w16se wp14">
   <w:p>
     <w:pPr>
-      <w:pStyle w:val="aff4"/>
+      <w:pStyle w:val="aff3"/>
       <w:pBdr>
         <w:bottom w:val="single" w:sz="8" w:space="1" w:color="000000" w:themeColor="text1"/>
       </w:pBdr>
@@ -1732,14 +1922,15 @@
       <w:t>项目</w:t>
     </w:r>
   </w:p>
+  <w:p/>
 </w:hdr>
 </file>
 
 <file path=word/header2.xml><?xml version="1.0" encoding="utf-8"?>
-<w:hdr xmlns:wpc="http://schemas.microsoft.com/office/word/2010/wordprocessingCanvas" xmlns:mo="http://schemas.microsoft.com/office/mac/office/2008/main" xmlns:mc="http://schemas.openxmlformats.org/markup-compatibility/2006" xmlns:mv="urn:schemas-microsoft-com:mac:vml" xmlns:o="urn:schemas-microsoft-com:office:office" xmlns:r="http://schemas.openxmlformats.org/officeDocument/2006/relationships" xmlns:m="http://schemas.openxmlformats.org/officeDocument/2006/math" xmlns:v="urn:schemas-microsoft-com:vml" xmlns:wp14="http://schemas.microsoft.com/office/word/2010/wordprocessingDrawing" xmlns:wp="http://schemas.openxmlformats.org/drawingml/2006/wordprocessingDrawing" xmlns:w10="urn:schemas-microsoft-com:office:word" xmlns:w="http://schemas.openxmlformats.org/wordprocessingml/2006/main" xmlns:w14="http://schemas.microsoft.com/office/word/2010/wordml" xmlns:w15="http://schemas.microsoft.com/office/word/2012/wordml" xmlns:wpg="http://schemas.microsoft.com/office/word/2010/wordprocessingGroup" xmlns:wpi="http://schemas.microsoft.com/office/word/2010/wordprocessingInk" xmlns:wne="http://schemas.microsoft.com/office/word/2006/wordml" xmlns:wps="http://schemas.microsoft.com/office/word/2010/wordprocessingShape" mc:Ignorable="w14 w15 wp14">
+<w:hdr xmlns:wpc="http://schemas.microsoft.com/office/word/2010/wordprocessingCanvas" xmlns:cx="http://schemas.microsoft.com/office/drawing/2014/chartex" xmlns:mc="http://schemas.openxmlformats.org/markup-compatibility/2006" xmlns:o="urn:schemas-microsoft-com:office:office" xmlns:r="http://schemas.openxmlformats.org/officeDocument/2006/relationships" xmlns:m="http://schemas.openxmlformats.org/officeDocument/2006/math" xmlns:v="urn:schemas-microsoft-com:vml" xmlns:wp14="http://schemas.microsoft.com/office/word/2010/wordprocessingDrawing" xmlns:wp="http://schemas.openxmlformats.org/drawingml/2006/wordprocessingDrawing" xmlns:w10="urn:schemas-microsoft-com:office:word" xmlns:w="http://schemas.openxmlformats.org/wordprocessingml/2006/main" xmlns:w14="http://schemas.microsoft.com/office/word/2010/wordml" xmlns:w15="http://schemas.microsoft.com/office/word/2012/wordml" xmlns:w16se="http://schemas.microsoft.com/office/word/2015/wordml/symex" xmlns:wpg="http://schemas.microsoft.com/office/word/2010/wordprocessingGroup" xmlns:wpi="http://schemas.microsoft.com/office/word/2010/wordprocessingInk" xmlns:wne="http://schemas.microsoft.com/office/word/2006/wordml" xmlns:wps="http://schemas.microsoft.com/office/word/2010/wordprocessingShape" mc:Ignorable="w14 w15 w16se wp14">
   <w:p>
     <w:pPr>
-      <w:pStyle w:val="aff4"/>
+      <w:pStyle w:val="aff3"/>
       <w:pBdr>
         <w:bottom w:val="single" w:sz="24" w:space="1" w:color="01D270"/>
       </w:pBdr>
@@ -1839,12 +2030,13 @@
       <w:t>]</w:t>
     </w:r>
   </w:p>
+  <w:p/>
 </w:hdr>
 </file>
 
 <file path=word/numbering.xml><?xml version="1.0" encoding="utf-8"?>
-<w:numbering xmlns:wpc="http://schemas.microsoft.com/office/word/2010/wordprocessingCanvas" xmlns:mo="http://schemas.microsoft.com/office/mac/office/2008/main" xmlns:mc="http://schemas.openxmlformats.org/markup-compatibility/2006" xmlns:mv="urn:schemas-microsoft-com:mac:vml" xmlns:o="urn:schemas-microsoft-com:office:office" xmlns:r="http://schemas.openxmlformats.org/officeDocument/2006/relationships" xmlns:m="http://schemas.openxmlformats.org/officeDocument/2006/math" xmlns:v="urn:schemas-microsoft-com:vml" xmlns:wp14="http://schemas.microsoft.com/office/word/2010/wordprocessingDrawing" xmlns:wp="http://schemas.openxmlformats.org/drawingml/2006/wordprocessingDrawing" xmlns:w10="urn:schemas-microsoft-com:office:word" xmlns:w="http://schemas.openxmlformats.org/wordprocessingml/2006/main" xmlns:w14="http://schemas.microsoft.com/office/word/2010/wordml" xmlns:w15="http://schemas.microsoft.com/office/word/2012/wordml" xmlns:wpg="http://schemas.microsoft.com/office/word/2010/wordprocessingGroup" xmlns:wpi="http://schemas.microsoft.com/office/word/2010/wordprocessingInk" xmlns:wne="http://schemas.microsoft.com/office/word/2006/wordml" xmlns:wps="http://schemas.microsoft.com/office/word/2010/wordprocessingShape" mc:Ignorable="w14 w15 wp14">
-  <w:abstractNum w:abstractNumId="0">
+<w:numbering xmlns:wpc="http://schemas.microsoft.com/office/word/2010/wordprocessingCanvas" xmlns:cx="http://schemas.microsoft.com/office/drawing/2014/chartex" xmlns:mc="http://schemas.openxmlformats.org/markup-compatibility/2006" xmlns:o="urn:schemas-microsoft-com:office:office" xmlns:r="http://schemas.openxmlformats.org/officeDocument/2006/relationships" xmlns:m="http://schemas.openxmlformats.org/officeDocument/2006/math" xmlns:v="urn:schemas-microsoft-com:vml" xmlns:wp14="http://schemas.microsoft.com/office/word/2010/wordprocessingDrawing" xmlns:wp="http://schemas.openxmlformats.org/drawingml/2006/wordprocessingDrawing" xmlns:w10="urn:schemas-microsoft-com:office:word" xmlns:w="http://schemas.openxmlformats.org/wordprocessingml/2006/main" xmlns:w14="http://schemas.microsoft.com/office/word/2010/wordml" xmlns:w15="http://schemas.microsoft.com/office/word/2012/wordml" xmlns:w16se="http://schemas.microsoft.com/office/word/2015/wordml/symex" xmlns:wpg="http://schemas.microsoft.com/office/word/2010/wordprocessingGroup" xmlns:wpi="http://schemas.microsoft.com/office/word/2010/wordprocessingInk" xmlns:wne="http://schemas.microsoft.com/office/word/2006/wordml" xmlns:wps="http://schemas.microsoft.com/office/word/2010/wordprocessingShape" mc:Ignorable="w14 w15 w16se wp14">
+  <w:abstractNum w:abstractNumId="0" w15:restartNumberingAfterBreak="0">
     <w:nsid w:val="11313CD3"/>
     <w:multiLevelType w:val="hybridMultilevel"/>
     <w:tmpl w:val="00504B20"/>
@@ -1957,7 +2149,7 @@
       </w:rPr>
     </w:lvl>
   </w:abstractNum>
-  <w:abstractNum w:abstractNumId="1">
+  <w:abstractNum w:abstractNumId="1" w15:restartNumberingAfterBreak="0">
     <w:nsid w:val="18663BB6"/>
     <w:multiLevelType w:val="hybridMultilevel"/>
     <w:tmpl w:val="9754178E"/>
@@ -2046,7 +2238,7 @@
       </w:pPr>
     </w:lvl>
   </w:abstractNum>
-  <w:abstractNum w:abstractNumId="2">
+  <w:abstractNum w:abstractNumId="2" w15:restartNumberingAfterBreak="0">
     <w:nsid w:val="20DA705C"/>
     <w:multiLevelType w:val="hybridMultilevel"/>
     <w:tmpl w:val="A45E3EF4"/>
@@ -2159,7 +2351,7 @@
       </w:rPr>
     </w:lvl>
   </w:abstractNum>
-  <w:abstractNum w:abstractNumId="3">
+  <w:abstractNum w:abstractNumId="3" w15:restartNumberingAfterBreak="0">
     <w:nsid w:val="26030104"/>
     <w:multiLevelType w:val="hybridMultilevel"/>
     <w:tmpl w:val="78E44BE6"/>
@@ -2255,7 +2447,7 @@
       </w:pPr>
     </w:lvl>
   </w:abstractNum>
-  <w:abstractNum w:abstractNumId="4">
+  <w:abstractNum w:abstractNumId="4" w15:restartNumberingAfterBreak="0">
     <w:nsid w:val="3DF52E7F"/>
     <w:multiLevelType w:val="hybridMultilevel"/>
     <w:tmpl w:val="FB243590"/>
@@ -2368,7 +2560,7 @@
       </w:rPr>
     </w:lvl>
   </w:abstractNum>
-  <w:abstractNum w:abstractNumId="5">
+  <w:abstractNum w:abstractNumId="5" w15:restartNumberingAfterBreak="0">
     <w:nsid w:val="4E5D0326"/>
     <w:multiLevelType w:val="multilevel"/>
     <w:tmpl w:val="BE4CF968"/>
@@ -2455,7 +2647,7 @@
       </w:pPr>
     </w:lvl>
   </w:abstractNum>
-  <w:abstractNum w:abstractNumId="6">
+  <w:abstractNum w:abstractNumId="6" w15:restartNumberingAfterBreak="0">
     <w:nsid w:val="5BD675BE"/>
     <w:multiLevelType w:val="hybridMultilevel"/>
     <w:tmpl w:val="B6D230B8"/>
@@ -2568,7 +2760,7 @@
       </w:rPr>
     </w:lvl>
   </w:abstractNum>
-  <w:abstractNum w:abstractNumId="7">
+  <w:abstractNum w:abstractNumId="7" w15:restartNumberingAfterBreak="0">
     <w:nsid w:val="6B64352D"/>
     <w:multiLevelType w:val="multilevel"/>
     <w:tmpl w:val="0CDE014A"/>
@@ -2682,7 +2874,7 @@
       </w:rPr>
     </w:lvl>
   </w:abstractNum>
-  <w:abstractNum w:abstractNumId="8">
+  <w:abstractNum w:abstractNumId="8" w15:restartNumberingAfterBreak="0">
     <w:nsid w:val="6FEA3280"/>
     <w:multiLevelType w:val="hybridMultilevel"/>
     <w:tmpl w:val="865632BE"/>
@@ -2819,7 +3011,7 @@
 </file>
 
 <file path=word/styles.xml><?xml version="1.0" encoding="utf-8"?>
-<w:styles xmlns:mc="http://schemas.openxmlformats.org/markup-compatibility/2006" xmlns:r="http://schemas.openxmlformats.org/officeDocument/2006/relationships" xmlns:w="http://schemas.openxmlformats.org/wordprocessingml/2006/main" xmlns:w14="http://schemas.microsoft.com/office/word/2010/wordml" xmlns:w15="http://schemas.microsoft.com/office/word/2012/wordml" mc:Ignorable="w14 w15">
+<w:styles xmlns:mc="http://schemas.openxmlformats.org/markup-compatibility/2006" xmlns:r="http://schemas.openxmlformats.org/officeDocument/2006/relationships" xmlns:w="http://schemas.openxmlformats.org/wordprocessingml/2006/main" xmlns:w14="http://schemas.microsoft.com/office/word/2010/wordml" xmlns:w15="http://schemas.microsoft.com/office/word/2012/wordml" xmlns:w16se="http://schemas.microsoft.com/office/word/2015/wordml/symex" mc:Ignorable="w14 w15 w16se">
   <w:docDefaults>
     <w:rPrDefault>
       <w:rPr>
@@ -2832,7 +3024,7 @@
     </w:rPrDefault>
     <w:pPrDefault/>
   </w:docDefaults>
-  <w:latentStyles w:defLockedState="0" w:defUIPriority="99" w:defSemiHidden="0" w:defUnhideWhenUsed="0" w:defQFormat="0" w:count="380">
+  <w:latentStyles w:defLockedState="0" w:defUIPriority="99" w:defSemiHidden="0" w:defUnhideWhenUsed="0" w:defQFormat="0" w:count="371">
     <w:lsdException w:name="Normal" w:uiPriority="0" w:qFormat="1"/>
     <w:lsdException w:name="heading 1" w:uiPriority="9" w:qFormat="1"/>
     <w:lsdException w:name="heading 2" w:semiHidden="1" w:uiPriority="9" w:unhideWhenUsed="1" w:qFormat="1"/>
@@ -3132,7 +3324,7 @@
       <w:outlineLvl w:val="0"/>
     </w:pPr>
     <w:rPr>
-      <w:rFonts w:ascii="SimSun" w:eastAsia="SimSun" w:hAnsi="SimSun"/>
+      <w:rFonts w:ascii="宋体" w:eastAsia="宋体" w:hAnsi="宋体"/>
       <w:b/>
       <w:caps/>
       <w:color w:val="000000" w:themeColor="text1"/>
@@ -3397,15 +3589,12 @@
       <w:b/>
     </w:rPr>
     <w:tblPr>
-      <w:tblInd w:w="0" w:type="dxa"/>
       <w:tblBorders>
         <w:bottom w:val="single" w:sz="6" w:space="0" w:color="0072C6"/>
         <w:insideH w:val="single" w:sz="6" w:space="0" w:color="0072C6"/>
       </w:tblBorders>
       <w:tblCellMar>
-        <w:top w:w="0" w:type="dxa"/>
         <w:left w:w="230" w:type="dxa"/>
-        <w:bottom w:w="0" w:type="dxa"/>
         <w:right w:w="0" w:type="dxa"/>
       </w:tblCellMar>
     </w:tblPr>
@@ -3497,7 +3686,7 @@
     </w:rPr>
   </w:style>
   <w:style w:type="character" w:customStyle="1" w:styleId="a9">
-    <w:name w:val="结束语字符"/>
+    <w:name w:val="结束语 字符"/>
     <w:link w:val="a8"/>
     <w:uiPriority w:val="32"/>
     <w:rPr>
@@ -3527,7 +3716,7 @@
     </w:rPr>
   </w:style>
   <w:style w:type="character" w:customStyle="1" w:styleId="ab">
-    <w:name w:val="签名字符"/>
+    <w:name w:val="签名 字符"/>
     <w:link w:val="aa"/>
     <w:uiPriority w:val="33"/>
     <w:rPr>
@@ -3558,7 +3747,7 @@
     </w:rPr>
   </w:style>
   <w:style w:type="character" w:customStyle="1" w:styleId="ad">
-    <w:name w:val="日期字符"/>
+    <w:name w:val="日期 字符"/>
     <w:link w:val="ac"/>
     <w:uiPriority w:val="1"/>
     <w:rPr>
@@ -3601,12 +3790,12 @@
     </w:rPr>
   </w:style>
   <w:style w:type="character" w:customStyle="1" w:styleId="10">
-    <w:name w:val="标题 1字符"/>
+    <w:name w:val="标题 1 字符"/>
     <w:link w:val="1"/>
     <w:uiPriority w:val="9"/>
     <w:rsid w:val="008E4A4E"/>
     <w:rPr>
-      <w:rFonts w:ascii="SimSun" w:eastAsia="SimSun" w:hAnsi="SimSun"/>
+      <w:rFonts w:ascii="宋体" w:eastAsia="宋体" w:hAnsi="宋体"/>
       <w:b/>
       <w:caps/>
       <w:color w:val="000000" w:themeColor="text1"/>
@@ -3652,7 +3841,7 @@
     </w:rPr>
   </w:style>
   <w:style w:type="character" w:customStyle="1" w:styleId="af2">
-    <w:name w:val="明显引用字符"/>
+    <w:name w:val="明显引用 字符"/>
     <w:link w:val="af1"/>
     <w:uiPriority w:val="30"/>
     <w:semiHidden/>
@@ -3688,19 +3877,12 @@
     <w:tblPr>
       <w:tblStyleRowBandSize w:val="1"/>
       <w:tblStyleColBandSize w:val="1"/>
-      <w:tblInd w:w="0" w:type="dxa"/>
       <w:tblBorders>
         <w:top w:val="single" w:sz="4" w:space="0" w:color="0072C6"/>
         <w:left w:val="single" w:sz="4" w:space="0" w:color="0072C6"/>
         <w:bottom w:val="single" w:sz="4" w:space="0" w:color="0072C6"/>
         <w:right w:val="single" w:sz="4" w:space="0" w:color="0072C6"/>
       </w:tblBorders>
-      <w:tblCellMar>
-        <w:top w:w="0" w:type="dxa"/>
-        <w:left w:w="108" w:type="dxa"/>
-        <w:bottom w:w="0" w:type="dxa"/>
-        <w:right w:w="108" w:type="dxa"/>
-      </w:tblCellMar>
     </w:tblPr>
     <w:tblStylePr w:type="firstRow">
       <w:rPr>
@@ -3835,7 +4017,7 @@
     </w:rPr>
   </w:style>
   <w:style w:type="character" w:customStyle="1" w:styleId="af6">
-    <w:name w:val="引用字符"/>
+    <w:name w:val="引用 字符"/>
     <w:link w:val="af5"/>
     <w:uiPriority w:val="29"/>
     <w:semiHidden/>
@@ -3881,7 +4063,7 @@
     </w:rPr>
   </w:style>
   <w:style w:type="character" w:customStyle="1" w:styleId="af9">
-    <w:name w:val="副标题字符"/>
+    <w:name w:val="副标题 字符"/>
     <w:link w:val="af8"/>
     <w:uiPriority w:val="11"/>
     <w:semiHidden/>
@@ -3922,7 +4104,6 @@
     <w:basedOn w:val="a3"/>
     <w:uiPriority w:val="39"/>
     <w:tblPr>
-      <w:tblInd w:w="0" w:type="dxa"/>
       <w:tblBorders>
         <w:top w:val="single" w:sz="4" w:space="0" w:color="auto"/>
         <w:left w:val="single" w:sz="4" w:space="0" w:color="auto"/>
@@ -3931,16 +4112,10 @@
         <w:insideH w:val="single" w:sz="4" w:space="0" w:color="auto"/>
         <w:insideV w:val="single" w:sz="4" w:space="0" w:color="auto"/>
       </w:tblBorders>
-      <w:tblCellMar>
-        <w:top w:w="0" w:type="dxa"/>
-        <w:left w:w="108" w:type="dxa"/>
-        <w:bottom w:w="0" w:type="dxa"/>
-        <w:right w:w="108" w:type="dxa"/>
-      </w:tblCellMar>
     </w:tblPr>
   </w:style>
   <w:style w:type="character" w:customStyle="1" w:styleId="af">
-    <w:name w:val="标题字符"/>
+    <w:name w:val="标题 字符"/>
     <w:link w:val="a1"/>
     <w:uiPriority w:val="1"/>
     <w:semiHidden/>
@@ -3953,7 +4128,7 @@
       <w:szCs w:val="56"/>
     </w:rPr>
   </w:style>
-  <w:style w:type="paragraph" w:styleId="afd">
+  <w:style w:type="paragraph" w:styleId="TOC">
     <w:name w:val="TOC Heading"/>
     <w:basedOn w:val="1"/>
     <w:next w:val="a0"/>
@@ -3970,7 +4145,7 @@
     </w:rPr>
   </w:style>
   <w:style w:type="character" w:customStyle="1" w:styleId="40">
-    <w:name w:val="标题 4字符"/>
+    <w:name w:val="标题 4 字符"/>
     <w:link w:val="4"/>
     <w:uiPriority w:val="9"/>
     <w:semiHidden/>
@@ -3982,7 +4157,7 @@
     </w:rPr>
   </w:style>
   <w:style w:type="character" w:customStyle="1" w:styleId="50">
-    <w:name w:val="标题 5字符"/>
+    <w:name w:val="标题 5 字符"/>
     <w:link w:val="5"/>
     <w:uiPriority w:val="9"/>
     <w:semiHidden/>
@@ -3994,7 +4169,7 @@
     </w:rPr>
   </w:style>
   <w:style w:type="character" w:customStyle="1" w:styleId="60">
-    <w:name w:val="标题 6字符"/>
+    <w:name w:val="标题 6 字符"/>
     <w:link w:val="6"/>
     <w:uiPriority w:val="9"/>
     <w:semiHidden/>
@@ -4006,7 +4181,7 @@
     </w:rPr>
   </w:style>
   <w:style w:type="character" w:customStyle="1" w:styleId="70">
-    <w:name w:val="标题 7字符"/>
+    <w:name w:val="标题 7 字符"/>
     <w:link w:val="7"/>
     <w:uiPriority w:val="9"/>
     <w:semiHidden/>
@@ -4020,7 +4195,7 @@
     </w:rPr>
   </w:style>
   <w:style w:type="character" w:customStyle="1" w:styleId="80">
-    <w:name w:val="标题 8字符"/>
+    <w:name w:val="标题 8 字符"/>
     <w:link w:val="8"/>
     <w:uiPriority w:val="9"/>
     <w:semiHidden/>
@@ -4032,7 +4207,7 @@
     </w:rPr>
   </w:style>
   <w:style w:type="character" w:customStyle="1" w:styleId="90">
-    <w:name w:val="标题 9字符"/>
+    <w:name w:val="标题 9 字符"/>
     <w:link w:val="9"/>
     <w:uiPriority w:val="9"/>
     <w:semiHidden/>
@@ -4045,11 +4220,11 @@
       <w:szCs w:val="21"/>
     </w:rPr>
   </w:style>
-  <w:style w:type="paragraph" w:styleId="afe">
+  <w:style w:type="paragraph" w:styleId="afd">
     <w:name w:val="Salutation"/>
     <w:basedOn w:val="a0"/>
     <w:next w:val="a0"/>
-    <w:link w:val="aff"/>
+    <w:link w:val="afe"/>
     <w:uiPriority w:val="3"/>
     <w:unhideWhenUsed/>
     <w:qFormat/>
@@ -4064,9 +4239,9 @@
       <w:sz w:val="72"/>
     </w:rPr>
   </w:style>
-  <w:style w:type="character" w:customStyle="1" w:styleId="aff">
-    <w:name w:val="称呼字符"/>
-    <w:link w:val="afe"/>
+  <w:style w:type="character" w:customStyle="1" w:styleId="afe">
+    <w:name w:val="称呼 字符"/>
+    <w:link w:val="afd"/>
     <w:uiPriority w:val="3"/>
     <w:rPr>
       <w:rFonts w:ascii="Georgia" w:hAnsi="Georgia"/>
@@ -4075,10 +4250,10 @@
       <w:sz w:val="72"/>
     </w:rPr>
   </w:style>
-  <w:style w:type="paragraph" w:styleId="aff0">
+  <w:style w:type="paragraph" w:styleId="aff">
     <w:name w:val="footer"/>
     <w:basedOn w:val="a0"/>
-    <w:link w:val="aff1"/>
+    <w:link w:val="aff0"/>
     <w:uiPriority w:val="99"/>
     <w:unhideWhenUsed/>
     <w:qFormat/>
@@ -4096,9 +4271,9 @@
       <w:color w:val="FFFFFF"/>
     </w:rPr>
   </w:style>
-  <w:style w:type="character" w:customStyle="1" w:styleId="aff1">
-    <w:name w:val="页脚字符"/>
-    <w:link w:val="aff0"/>
+  <w:style w:type="character" w:customStyle="1" w:styleId="aff0">
+    <w:name w:val="页脚 字符"/>
+    <w:link w:val="aff"/>
     <w:uiPriority w:val="99"/>
     <w:rPr>
       <w:color w:val="FFFFFF"/>
@@ -4106,7 +4281,7 @@
     </w:rPr>
   </w:style>
   <w:style w:type="character" w:customStyle="1" w:styleId="20">
-    <w:name w:val="标题 2字符"/>
+    <w:name w:val="标题 2 字符"/>
     <w:link w:val="2"/>
     <w:uiPriority w:val="9"/>
     <w:rsid w:val="00E072A7"/>
@@ -4121,7 +4296,7 @@
     </w:rPr>
   </w:style>
   <w:style w:type="character" w:customStyle="1" w:styleId="30">
-    <w:name w:val="标题 3字符"/>
+    <w:name w:val="标题 3 字符"/>
     <w:link w:val="3"/>
     <w:uiPriority w:val="9"/>
     <w:rsid w:val="00E072A7"/>
@@ -4135,23 +4310,23 @@
       <w:lang w:eastAsia="ja-JP"/>
     </w:rPr>
   </w:style>
-  <w:style w:type="paragraph" w:styleId="aff2">
+  <w:style w:type="paragraph" w:styleId="aff1">
     <w:name w:val="header"/>
     <w:basedOn w:val="a0"/>
-    <w:link w:val="aff3"/>
+    <w:link w:val="aff2"/>
     <w:uiPriority w:val="99"/>
     <w:unhideWhenUsed/>
     <w:pPr>
       <w:spacing w:before="0" w:after="0" w:line="240" w:lineRule="auto"/>
     </w:pPr>
   </w:style>
-  <w:style w:type="character" w:customStyle="1" w:styleId="aff3">
-    <w:name w:val="页眉字符"/>
+  <w:style w:type="character" w:customStyle="1" w:styleId="aff2">
+    <w:name w:val="页眉 字符"/>
     <w:basedOn w:val="a2"/>
-    <w:link w:val="aff2"/>
+    <w:link w:val="aff1"/>
     <w:uiPriority w:val="99"/>
   </w:style>
-  <w:style w:type="paragraph" w:customStyle="1" w:styleId="aff4">
+  <w:style w:type="paragraph" w:customStyle="1" w:styleId="aff3">
     <w:name w:val="页眉与页脚"/>
     <w:rsid w:val="00F15582"/>
     <w:pPr>
@@ -4175,7 +4350,7 @@
       <w:lang w:val="zh-CN"/>
     </w:rPr>
   </w:style>
-  <w:style w:type="paragraph" w:styleId="aff5">
+  <w:style w:type="paragraph" w:styleId="aff4">
     <w:name w:val="No Spacing"/>
     <w:uiPriority w:val="1"/>
     <w:qFormat/>
@@ -4197,7 +4372,7 @@
       <w:lang w:val="zh-CN"/>
     </w:rPr>
   </w:style>
-  <w:style w:type="character" w:styleId="aff6">
+  <w:style w:type="character" w:styleId="aff5">
     <w:name w:val="page number"/>
     <w:basedOn w:val="a2"/>
     <w:uiPriority w:val="99"/>
@@ -4242,10 +4417,10 @@
       <w:lang w:val="en-US" w:eastAsia="ja-JP"/>
     </w:rPr>
   </w:style>
-  <w:style w:type="paragraph" w:styleId="aff7">
+  <w:style w:type="paragraph" w:styleId="aff6">
     <w:name w:val="Document Map"/>
     <w:basedOn w:val="a0"/>
-    <w:link w:val="aff8"/>
+    <w:link w:val="aff7"/>
     <w:uiPriority w:val="99"/>
     <w:semiHidden/>
     <w:unhideWhenUsed/>
@@ -4254,9 +4429,9 @@
       <w:rFonts w:ascii="宋体" w:eastAsia="宋体"/>
     </w:rPr>
   </w:style>
-  <w:style w:type="character" w:customStyle="1" w:styleId="aff8">
-    <w:name w:val="文档结构图字符"/>
-    <w:link w:val="aff7"/>
+  <w:style w:type="character" w:customStyle="1" w:styleId="aff7">
+    <w:name w:val="文档结构图 字符"/>
+    <w:link w:val="aff6"/>
     <w:uiPriority w:val="99"/>
     <w:semiHidden/>
     <w:rsid w:val="00820BA4"/>
@@ -4265,7 +4440,7 @@
       <w:lang w:val="en-GB" w:eastAsia="zh-CN"/>
     </w:rPr>
   </w:style>
-  <w:style w:type="character" w:styleId="aff9">
+  <w:style w:type="character" w:styleId="aff8">
     <w:name w:val="Hyperlink"/>
     <w:basedOn w:val="a2"/>
     <w:uiPriority w:val="99"/>
@@ -4276,7 +4451,7 @@
       <w:u w:val="single"/>
     </w:rPr>
   </w:style>
-  <w:style w:type="character" w:styleId="affa">
+  <w:style w:type="character" w:styleId="aff9">
     <w:name w:val="FollowedHyperlink"/>
     <w:basedOn w:val="a2"/>
     <w:uiPriority w:val="99"/>
@@ -4553,9 +4728,12 @@
 </file>
 
 <file path=customXml/item1.xml><?xml version="1.0" encoding="utf-8"?>
-<p:properties xmlns:p="http://schemas.microsoft.com/office/2006/metadata/properties" xmlns:xsi="http://www.w3.org/2001/XMLSchema-instance" xmlns:pc="http://schemas.microsoft.com/office/infopath/2007/PartnerControls">
-  <documentManagement/>
-</p:properties>
+<?mso-contentType ?>
+<FormTemplates xmlns="http://schemas.microsoft.com/sharepoint/v3/contenttype/forms">
+  <Display>DocumentLibraryForm</Display>
+  <Edit>DocumentLibraryForm</Edit>
+  <New>DocumentLibraryForm</New>
+</FormTemplates>
 </file>
 
 <file path=customXml/item2.xml><?xml version="1.0" encoding="utf-8"?>
@@ -4673,12 +4851,9 @@
 </file>
 
 <file path=customXml/item3.xml><?xml version="1.0" encoding="utf-8"?>
-<?mso-contentType ?>
-<FormTemplates xmlns="http://schemas.microsoft.com/sharepoint/v3/contenttype/forms">
-  <Display>DocumentLibraryForm</Display>
-  <Edit>DocumentLibraryForm</Edit>
-  <New>DocumentLibraryForm</New>
-</FormTemplates>
+<p:properties xmlns:p="http://schemas.microsoft.com/office/2006/metadata/properties" xmlns:xsi="http://www.w3.org/2001/XMLSchema-instance" xmlns:pc="http://schemas.microsoft.com/office/infopath/2007/PartnerControls">
+  <documentManagement/>
+</p:properties>
 </file>
 
 <file path=customXml/item4.xml><?xml version="1.0" encoding="utf-8"?>
@@ -4686,10 +4861,9 @@
 </file>
 
 <file path=customXml/itemProps1.xml><?xml version="1.0" encoding="utf-8"?>
-<ds:datastoreItem xmlns:ds="http://schemas.openxmlformats.org/officeDocument/2006/customXml" ds:itemID="{026E82FE-3E80-478C-96A9-C8863B718A41}">
+<ds:datastoreItem xmlns:ds="http://schemas.openxmlformats.org/officeDocument/2006/customXml" ds:itemID="{E6040F77-C680-405A-B95A-56092D614BF3}">
   <ds:schemaRefs>
-    <ds:schemaRef ds:uri="http://schemas.microsoft.com/office/2006/metadata/properties"/>
-    <ds:schemaRef ds:uri="http://schemas.microsoft.com/office/infopath/2007/PartnerControls"/>
+    <ds:schemaRef ds:uri="http://schemas.microsoft.com/sharepoint/v3/contenttype/forms"/>
   </ds:schemaRefs>
 </ds:datastoreItem>
 </file>
@@ -4711,15 +4885,16 @@
 </file>
 
 <file path=customXml/itemProps3.xml><?xml version="1.0" encoding="utf-8"?>
-<ds:datastoreItem xmlns:ds="http://schemas.openxmlformats.org/officeDocument/2006/customXml" ds:itemID="{E6040F77-C680-405A-B95A-56092D614BF3}">
+<ds:datastoreItem xmlns:ds="http://schemas.openxmlformats.org/officeDocument/2006/customXml" ds:itemID="{026E82FE-3E80-478C-96A9-C8863B718A41}">
   <ds:schemaRefs>
-    <ds:schemaRef ds:uri="http://schemas.microsoft.com/sharepoint/v3/contenttype/forms"/>
+    <ds:schemaRef ds:uri="http://schemas.microsoft.com/office/2006/metadata/properties"/>
+    <ds:schemaRef ds:uri="http://schemas.microsoft.com/office/infopath/2007/PartnerControls"/>
   </ds:schemaRefs>
 </ds:datastoreItem>
 </file>
 
 <file path=customXml/itemProps4.xml><?xml version="1.0" encoding="utf-8"?>
-<ds:datastoreItem xmlns:ds="http://schemas.openxmlformats.org/officeDocument/2006/customXml" ds:itemID="{15FF7EEC-3C4F-4A4A-9B8B-B1175F0EBE84}">
+<ds:datastoreItem xmlns:ds="http://schemas.openxmlformats.org/officeDocument/2006/customXml" ds:itemID="{7A5CCD7D-5AB5-4D9D-BD3B-617CCBEA9DD1}">
   <ds:schemaRefs>
     <ds:schemaRef ds:uri="http://schemas.openxmlformats.org/officeDocument/2006/bibliography"/>
   </ds:schemaRefs>

</xml_diff>

<commit_message>
docs: add screenshot guide link
</commit_message>
<xml_diff>
--- a/第7章/CM310-新媒体数字排版课程项目-学号-姓名-平台昵称-v1.0.docx
+++ b/第7章/CM310-新媒体数字排版课程项目-学号-姓名-平台昵称-v1.0.docx
@@ -943,8 +943,6 @@
         </w:rPr>
         <w:br w:type="page"/>
       </w:r>
-      <w:bookmarkStart w:id="0" w:name="_GoBack"/>
-      <w:bookmarkEnd w:id="0"/>
       <w:r>
         <w:rPr>
           <w:rFonts w:ascii="宋体" w:eastAsia="宋体" w:hAnsi="宋体"/>
@@ -986,10 +984,10 @@
       <w:pPr>
         <w:pStyle w:val="1"/>
       </w:pPr>
-      <w:bookmarkStart w:id="1" w:name="_请回顾上节课提交的Idea，并重新写下来"/>
-      <w:bookmarkStart w:id="2" w:name="_请回顾上节课提交的Idea，并重新写下来_1"/>
+      <w:bookmarkStart w:id="0" w:name="_请回顾上节课提交的Idea，并重新写下来"/>
+      <w:bookmarkStart w:id="1" w:name="_请回顾上节课提交的Idea，并重新写下来_1"/>
+      <w:bookmarkEnd w:id="0"/>
       <w:bookmarkEnd w:id="1"/>
-      <w:bookmarkEnd w:id="2"/>
       <w:r>
         <w:rPr>
           <w:rFonts w:hint="eastAsia"/>
@@ -1011,7 +1009,7 @@
         <w:spacing w:before="0" w:after="0" w:line="400" w:lineRule="exact"/>
         <w:ind w:firstLine="480"/>
         <w:rPr>
-          <w:rFonts w:ascii="宋体" w:eastAsia="宋体" w:hAnsi="宋体" w:hint="eastAsia"/>
+          <w:rFonts w:ascii="宋体" w:eastAsia="宋体" w:hAnsi="宋体"/>
           <w:color w:val="000000" w:themeColor="text1"/>
         </w:rPr>
       </w:pPr>
@@ -1127,7 +1125,7 @@
         <w:spacing w:before="0" w:after="0" w:line="400" w:lineRule="exact"/>
         <w:ind w:firstLine="480"/>
         <w:rPr>
-          <w:rFonts w:ascii="宋体" w:eastAsia="宋体" w:hAnsi="宋体" w:hint="eastAsia"/>
+          <w:rFonts w:ascii="宋体" w:eastAsia="宋体" w:hAnsi="宋体"/>
           <w:color w:val="000000" w:themeColor="text1"/>
         </w:rPr>
       </w:pPr>
@@ -1180,7 +1178,7 @@
         <w:spacing w:before="0" w:after="0" w:line="400" w:lineRule="exact"/>
         <w:ind w:firstLine="480"/>
         <w:rPr>
-          <w:rFonts w:ascii="宋体" w:eastAsia="宋体" w:hAnsi="宋体" w:hint="eastAsia"/>
+          <w:rFonts w:ascii="宋体" w:eastAsia="宋体" w:hAnsi="宋体"/>
           <w:color w:val="000000" w:themeColor="text1"/>
         </w:rPr>
       </w:pPr>
@@ -1190,7 +1188,7 @@
         <w:spacing w:before="0" w:after="0" w:line="400" w:lineRule="exact"/>
         <w:ind w:firstLine="480"/>
         <w:rPr>
-          <w:rFonts w:ascii="宋体" w:eastAsia="宋体" w:hAnsi="宋体" w:hint="eastAsia"/>
+          <w:rFonts w:ascii="宋体" w:eastAsia="宋体" w:hAnsi="宋体"/>
           <w:color w:val="000000" w:themeColor="text1"/>
         </w:rPr>
       </w:pPr>
@@ -1232,30 +1230,23 @@
         <w:spacing w:before="0" w:after="0" w:line="400" w:lineRule="exact"/>
         <w:ind w:firstLine="480"/>
         <w:rPr>
+          <w:rFonts w:ascii="宋体" w:eastAsia="宋体" w:hAnsi="宋体"/>
+          <w:color w:val="000000" w:themeColor="text1"/>
+        </w:rPr>
+      </w:pPr>
+      <w:r>
+        <w:rPr>
+          <w:rFonts w:ascii="宋体" w:eastAsia="宋体" w:hAnsi="宋体"/>
+          <w:color w:val="000000" w:themeColor="text1"/>
+        </w:rPr>
+        <w:t>请</w:t>
+      </w:r>
+      <w:r>
+        <w:rPr>
           <w:rFonts w:ascii="宋体" w:eastAsia="宋体" w:hAnsi="宋体" w:hint="eastAsia"/>
           <w:color w:val="000000" w:themeColor="text1"/>
         </w:rPr>
-      </w:pPr>
-      <w:r>
-        <w:rPr>
-          <w:rFonts w:ascii="宋体" w:eastAsia="宋体" w:hAnsi="宋体"/>
-          <w:color w:val="000000" w:themeColor="text1"/>
-        </w:rPr>
-        <w:t>请</w:t>
-      </w:r>
-      <w:r>
-        <w:rPr>
-          <w:rFonts w:ascii="宋体" w:eastAsia="宋体" w:hAnsi="宋体" w:hint="eastAsia"/>
-          <w:color w:val="000000" w:themeColor="text1"/>
-        </w:rPr>
-        <w:t>利用</w:t>
-      </w:r>
-      <w:r>
-        <w:rPr>
-          <w:rFonts w:ascii="宋体" w:eastAsia="宋体" w:hAnsi="宋体" w:hint="eastAsia"/>
-          <w:color w:val="000000" w:themeColor="text1"/>
-        </w:rPr>
-        <w:t>新媒体管家插件为文章生成永久链接，</w:t>
+        <w:t>利用新媒体管家插件为文章生成永久链接，</w:t>
       </w:r>
       <w:r>
         <w:rPr>
@@ -1307,23 +1298,13 @@
           <w:rFonts w:ascii="宋体" w:eastAsia="宋体" w:hAnsi="宋体" w:hint="eastAsia"/>
           <w:color w:val="000000" w:themeColor="text1"/>
         </w:rPr>
-        <w:t>）</w:t>
-      </w:r>
-      <w:r>
-        <w:rPr>
-          <w:rFonts w:ascii="宋体" w:eastAsia="宋体" w:hAnsi="宋体" w:hint="eastAsia"/>
-          <w:color w:val="000000" w:themeColor="text1"/>
-        </w:rPr>
-        <w:t>。</w:t>
+        <w:t>）。</w:t>
       </w:r>
     </w:p>
     <w:p>
       <w:pPr>
         <w:spacing w:before="0" w:after="0" w:line="400" w:lineRule="exact"/>
         <w:ind w:firstLine="480"/>
-        <w:rPr>
-          <w:rFonts w:hint="eastAsia"/>
-        </w:rPr>
       </w:pPr>
     </w:p>
     <w:p>
@@ -1368,7 +1349,7 @@
         <w:spacing w:before="0" w:after="0" w:line="400" w:lineRule="exact"/>
         <w:ind w:firstLine="480"/>
         <w:rPr>
-          <w:rFonts w:ascii="宋体" w:eastAsia="宋体" w:hAnsi="宋体" w:cs="Hiragino Sans GB W3" w:hint="eastAsia"/>
+          <w:rFonts w:ascii="宋体" w:eastAsia="宋体" w:hAnsi="宋体" w:cs="Hiragino Sans GB W3"/>
           <w:color w:val="000000" w:themeColor="text1"/>
           <w:lang w:val="en-US"/>
         </w:rPr>
@@ -1378,10 +1359,10 @@
       <w:pPr>
         <w:pStyle w:val="1"/>
       </w:pPr>
-      <w:bookmarkStart w:id="3" w:name="_请列出你的访谈提纲"/>
-      <w:bookmarkStart w:id="4" w:name="_列出你的访谈提纲"/>
+      <w:bookmarkStart w:id="2" w:name="_请列出你的访谈提纲"/>
+      <w:bookmarkStart w:id="3" w:name="_列出你的访谈提纲"/>
+      <w:bookmarkEnd w:id="2"/>
       <w:bookmarkEnd w:id="3"/>
-      <w:bookmarkEnd w:id="4"/>
       <w:r>
         <w:rPr>
           <w:rFonts w:hint="eastAsia"/>
@@ -1397,15 +1378,15 @@
         <w:spacing w:before="0" w:after="0" w:line="400" w:lineRule="exact"/>
         <w:ind w:firstLine="480"/>
         <w:rPr>
+          <w:rFonts w:ascii="宋体" w:eastAsia="宋体" w:hAnsi="宋体" w:hint="eastAsia"/>
+          <w:color w:val="000000" w:themeColor="text1"/>
+        </w:rPr>
+      </w:pPr>
+      <w:r>
+        <w:rPr>
           <w:rFonts w:ascii="宋体" w:eastAsia="宋体" w:hAnsi="宋体"/>
           <w:color w:val="000000" w:themeColor="text1"/>
         </w:rPr>
-      </w:pPr>
-      <w:r>
-        <w:rPr>
-          <w:rFonts w:ascii="宋体" w:eastAsia="宋体" w:hAnsi="宋体"/>
-          <w:color w:val="000000" w:themeColor="text1"/>
-        </w:rPr>
         <w:t>请将最终排版效果截图粘贴在</w:t>
       </w:r>
       <w:r>
@@ -1420,14 +1401,25 @@
           <w:rFonts w:ascii="宋体" w:eastAsia="宋体" w:hAnsi="宋体" w:hint="eastAsia"/>
           <w:color w:val="000000" w:themeColor="text1"/>
         </w:rPr>
-        <w:t>（可分段截取粘贴，确保图片清晰，不在文档外）</w:t>
-      </w:r>
-      <w:r>
-        <w:rPr>
-          <w:rFonts w:ascii="宋体" w:eastAsia="宋体" w:hAnsi="宋体"/>
-          <w:color w:val="000000" w:themeColor="text1"/>
-        </w:rPr>
-        <w:t>：</w:t>
+        <w:t>，可分段截取粘贴，确保图片清晰，不在文档外（</w:t>
+      </w:r>
+      <w:hyperlink r:id="rId14" w:history="1">
+        <w:r>
+          <w:rPr>
+            <w:rStyle w:val="aff8"/>
+            <w:rFonts w:ascii="宋体" w:eastAsia="宋体" w:hAnsi="宋体" w:hint="eastAsia"/>
+          </w:rPr>
+          <w:t>点击了解如何获取网页完整截图</w:t>
+        </w:r>
+      </w:hyperlink>
+      <w:bookmarkStart w:id="4" w:name="_GoBack"/>
+      <w:bookmarkEnd w:id="4"/>
+      <w:r>
+        <w:rPr>
+          <w:rFonts w:ascii="宋体" w:eastAsia="宋体" w:hAnsi="宋体" w:hint="eastAsia"/>
+          <w:color w:val="000000" w:themeColor="text1"/>
+        </w:rPr>
+        <w:t>）。</w:t>
       </w:r>
     </w:p>
     <w:p>
@@ -1495,7 +1487,7 @@
         <w:spacing w:before="0" w:after="0" w:line="400" w:lineRule="exact"/>
         <w:ind w:firstLine="480"/>
         <w:rPr>
-          <w:rFonts w:ascii="宋体" w:eastAsia="宋体" w:hAnsi="宋体" w:hint="eastAsia"/>
+          <w:rFonts w:ascii="宋体" w:eastAsia="宋体" w:hAnsi="宋体"/>
           <w:color w:val="000000" w:themeColor="text1"/>
         </w:rPr>
       </w:pPr>
@@ -1505,7 +1497,7 @@
         <w:spacing w:before="0" w:after="0" w:line="400" w:lineRule="exact"/>
         <w:ind w:firstLine="480"/>
         <w:rPr>
-          <w:rFonts w:ascii="宋体" w:eastAsia="宋体" w:hAnsi="宋体" w:hint="eastAsia"/>
+          <w:rFonts w:ascii="宋体" w:eastAsia="宋体" w:hAnsi="宋体"/>
           <w:color w:val="000000" w:themeColor="text1"/>
         </w:rPr>
       </w:pPr>
@@ -1531,10 +1523,10 @@
       </w:pPr>
     </w:p>
     <w:sectPr>
-      <w:headerReference w:type="default" r:id="rId14"/>
-      <w:footerReference w:type="default" r:id="rId15"/>
-      <w:headerReference w:type="first" r:id="rId16"/>
-      <w:footerReference w:type="first" r:id="rId17"/>
+      <w:headerReference w:type="default" r:id="rId15"/>
+      <w:footerReference w:type="default" r:id="rId16"/>
+      <w:headerReference w:type="first" r:id="rId17"/>
+      <w:footerReference w:type="first" r:id="rId18"/>
       <w:pgSz w:w="11907" w:h="16839" w:code="1"/>
       <w:pgMar w:top="1440" w:right="1080" w:bottom="1440" w:left="1080" w:header="850" w:footer="850" w:gutter="0"/>
       <w:pgNumType w:fmt="numberInDash"/>
@@ -1618,7 +1610,7 @@
         <w:color w:val="000000"/>
         <w:sz w:val="20"/>
       </w:rPr>
-      <w:t>- 3 -</w:t>
+      <w:t>- 4 -</w:t>
     </w:r>
     <w:r>
       <w:rPr>
@@ -1738,14 +1730,7 @@
         <w:rFonts w:ascii="Microsoft YaHei Light" w:hAnsi="Microsoft YaHei Light" w:hint="eastAsia"/>
         <w:color w:val="01D270"/>
       </w:rPr>
-      <w:t>[</w:t>
-    </w:r>
-    <w:r>
-      <w:rPr>
-        <w:rFonts w:ascii="Microsoft YaHei Light" w:hAnsi="Microsoft YaHei Light" w:hint="eastAsia"/>
-        <w:color w:val="01D270"/>
-      </w:rPr>
-      <w:t>新媒体</w:t>
+      <w:t>[新媒体</w:t>
     </w:r>
     <w:r>
       <w:rPr>
@@ -4728,15 +4713,6 @@
 </file>
 
 <file path=customXml/item1.xml><?xml version="1.0" encoding="utf-8"?>
-<?mso-contentType ?>
-<FormTemplates xmlns="http://schemas.microsoft.com/sharepoint/v3/contenttype/forms">
-  <Display>DocumentLibraryForm</Display>
-  <Edit>DocumentLibraryForm</Edit>
-  <New>DocumentLibraryForm</New>
-</FormTemplates>
-</file>
-
-<file path=customXml/item2.xml><?xml version="1.0" encoding="utf-8"?>
 <ct:contentTypeSchema xmlns:ct="http://schemas.microsoft.com/office/2006/metadata/contentType" xmlns:ma="http://schemas.microsoft.com/office/2006/metadata/properties/metaAttributes" ct:_="" ma:_="" ma:contentTypeName="Document" ma:contentTypeID="0x0101009C467C137A7CDE448CB0A43503782328" ma:contentTypeVersion="0" ma:contentTypeDescription="Create a new document." ma:contentTypeScope="" ma:versionID="de552b6ceab69ff67b686e55c33bb386">
   <xsd:schema xmlns:xsd="http://www.w3.org/2001/XMLSchema" xmlns:xs="http://www.w3.org/2001/XMLSchema" xmlns:p="http://schemas.microsoft.com/office/2006/metadata/properties" targetNamespace="http://schemas.microsoft.com/office/2006/metadata/properties" ma:root="true" ma:fieldsID="0a2704e1be08ca60c210816e8ff51514">
     <xsd:element name="properties">
@@ -4850,6 +4826,15 @@
 </ct:contentTypeSchema>
 </file>
 
+<file path=customXml/item2.xml><?xml version="1.0" encoding="utf-8"?>
+<?mso-contentType ?>
+<FormTemplates xmlns="http://schemas.microsoft.com/sharepoint/v3/contenttype/forms">
+  <Display>DocumentLibraryForm</Display>
+  <Edit>DocumentLibraryForm</Edit>
+  <New>DocumentLibraryForm</New>
+</FormTemplates>
+</file>
+
 <file path=customXml/item3.xml><?xml version="1.0" encoding="utf-8"?>
 <p:properties xmlns:p="http://schemas.microsoft.com/office/2006/metadata/properties" xmlns:xsi="http://www.w3.org/2001/XMLSchema-instance" xmlns:pc="http://schemas.microsoft.com/office/infopath/2007/PartnerControls">
   <documentManagement/>
@@ -4861,14 +4846,6 @@
 </file>
 
 <file path=customXml/itemProps1.xml><?xml version="1.0" encoding="utf-8"?>
-<ds:datastoreItem xmlns:ds="http://schemas.openxmlformats.org/officeDocument/2006/customXml" ds:itemID="{E6040F77-C680-405A-B95A-56092D614BF3}">
-  <ds:schemaRefs>
-    <ds:schemaRef ds:uri="http://schemas.microsoft.com/sharepoint/v3/contenttype/forms"/>
-  </ds:schemaRefs>
-</ds:datastoreItem>
-</file>
-
-<file path=customXml/itemProps2.xml><?xml version="1.0" encoding="utf-8"?>
 <ds:datastoreItem xmlns:ds="http://schemas.openxmlformats.org/officeDocument/2006/customXml" ds:itemID="{B5CF5B96-AB86-4D00-85A4-19C3F8C97E73}">
   <ds:schemaRefs>
     <ds:schemaRef ds:uri="http://schemas.microsoft.com/office/2006/metadata/contentType"/>
@@ -4884,6 +4861,14 @@
 </ds:datastoreItem>
 </file>
 
+<file path=customXml/itemProps2.xml><?xml version="1.0" encoding="utf-8"?>
+<ds:datastoreItem xmlns:ds="http://schemas.openxmlformats.org/officeDocument/2006/customXml" ds:itemID="{E6040F77-C680-405A-B95A-56092D614BF3}">
+  <ds:schemaRefs>
+    <ds:schemaRef ds:uri="http://schemas.microsoft.com/sharepoint/v3/contenttype/forms"/>
+  </ds:schemaRefs>
+</ds:datastoreItem>
+</file>
+
 <file path=customXml/itemProps3.xml><?xml version="1.0" encoding="utf-8"?>
 <ds:datastoreItem xmlns:ds="http://schemas.openxmlformats.org/officeDocument/2006/customXml" ds:itemID="{026E82FE-3E80-478C-96A9-C8863B718A41}">
   <ds:schemaRefs>
@@ -4894,7 +4879,7 @@
 </file>
 
 <file path=customXml/itemProps4.xml><?xml version="1.0" encoding="utf-8"?>
-<ds:datastoreItem xmlns:ds="http://schemas.openxmlformats.org/officeDocument/2006/customXml" ds:itemID="{7A5CCD7D-5AB5-4D9D-BD3B-617CCBEA9DD1}">
+<ds:datastoreItem xmlns:ds="http://schemas.openxmlformats.org/officeDocument/2006/customXml" ds:itemID="{0797A440-9369-4FC0-999E-A22F2EC1ABE4}">
   <ds:schemaRefs>
     <ds:schemaRef ds:uri="http://schemas.openxmlformats.org/officeDocument/2006/bibliography"/>
   </ds:schemaRefs>

</xml_diff>